<commit_message>
remove unuseful prints, added pdf
</commit_message>
<xml_diff>
--- a/Documentatie.docx
+++ b/Documentatie.docx
@@ -15,165 +15,1813 @@
           <w:sz w:val="44"/>
           <w:szCs w:val="44"/>
         </w:rPr>
-        <w:t>Documentație</w:t>
-      </w:r>
-    </w:p>
-    <w:p>
-      <w:pPr>
-        <w:rPr>
-          <w:sz w:val="24"/>
-          <w:szCs w:val="24"/>
-        </w:rPr>
-      </w:pPr>
-      <w:r>
-        <w:rPr>
-          <w:sz w:val="24"/>
-          <w:szCs w:val="24"/>
-        </w:rPr>
-        <w:t>În acest proiect a</w:t>
-      </w:r>
-      <w:r>
-        <w:rPr>
-          <w:sz w:val="24"/>
-          <w:szCs w:val="24"/>
-        </w:rPr>
-        <w:t xml:space="preserve">m implementat algoritmul cu numarul </w:t>
-      </w:r>
-      <w:r>
-        <w:rPr>
-          <w:sz w:val="24"/>
-          <w:szCs w:val="24"/>
-        </w:rPr>
-        <w:t>2</w:t>
-      </w:r>
-      <w:r>
-        <w:rPr>
-          <w:sz w:val="24"/>
-          <w:szCs w:val="24"/>
-        </w:rPr>
-        <w:t xml:space="preserve"> din cercetarea ”</w:t>
-      </w:r>
-      <w:r>
+        <w:t>Proiect Procesarea Semnalelor</w:t>
+      </w:r>
+    </w:p>
+    <w:p>
+      <w:pPr>
+        <w:jc w:val="center"/>
         <w:rPr>
           <w:i/>
           <w:iCs/>
-          <w:sz w:val="24"/>
-          <w:szCs w:val="24"/>
-        </w:rPr>
-        <w:t xml:space="preserve">A survey on Image </w:t>
-      </w:r>
+          <w:sz w:val="40"/>
+          <w:szCs w:val="40"/>
+        </w:rPr>
+      </w:pPr>
       <w:r>
         <w:rPr>
           <w:i/>
           <w:iCs/>
-          <w:sz w:val="24"/>
-          <w:szCs w:val="24"/>
-        </w:rPr>
-        <w:t>Contrast Enhancement Using Genetic Algorithm</w:t>
-      </w:r>
-      <w:r>
-        <w:rPr>
-          <w:sz w:val="24"/>
-          <w:szCs w:val="24"/>
-        </w:rPr>
-        <w:t>”</w:t>
-      </w:r>
-      <w:r>
-        <w:rPr>
-          <w:sz w:val="24"/>
-          <w:szCs w:val="24"/>
-        </w:rPr>
-        <w:t xml:space="preserve">, publicat în </w:t>
-      </w:r>
-      <w:r>
-        <w:rPr>
-          <w:sz w:val="24"/>
-          <w:szCs w:val="24"/>
-        </w:rPr>
-        <w:t>International Journal of Scientific and Research Publications, Volume 2, Issue 7, July 2012</w:t>
-      </w:r>
-      <w:r>
-        <w:rPr>
-          <w:sz w:val="24"/>
-          <w:szCs w:val="24"/>
-        </w:rPr>
-        <w:t xml:space="preserve">, cu numele : ” </w:t>
+          <w:sz w:val="40"/>
+          <w:szCs w:val="40"/>
+        </w:rPr>
+        <w:t>Image Enhancement Using Genetic Algorithm</w:t>
+      </w:r>
+    </w:p>
+    <w:p>
+      <w:pPr>
+        <w:jc w:val="center"/>
+        <w:rPr>
+          <w:sz w:val="28"/>
+          <w:szCs w:val="28"/>
+        </w:rPr>
+      </w:pPr>
+      <w:r>
+        <w:rPr>
+          <w:sz w:val="28"/>
+          <w:szCs w:val="28"/>
+        </w:rPr>
+        <w:t>Calmîș Alina, 343C2</w:t>
+      </w:r>
+    </w:p>
+    <w:p>
+      <w:pPr>
+        <w:pStyle w:val="Heading2"/>
+        <w:numPr>
+          <w:ilvl w:val="0"/>
+          <w:numId w:val="4"/>
+        </w:numPr>
+        <w:rPr>
+          <w:rStyle w:val="SubtleReference"/>
+          <w:sz w:val="28"/>
+          <w:szCs w:val="28"/>
+        </w:rPr>
+      </w:pPr>
+      <w:r>
+        <w:rPr>
+          <w:rStyle w:val="SubtleReference"/>
+          <w:sz w:val="28"/>
+          <w:szCs w:val="28"/>
+        </w:rPr>
+        <w:t>Introducere</w:t>
+      </w:r>
+    </w:p>
+    <w:p>
+      <w:r>
+        <w:tab/>
+      </w:r>
+      <w:r>
+        <w:t>În acest proiect a</w:t>
+      </w:r>
+      <w:r>
+        <w:t xml:space="preserve">m implementat algoritmul cu numarul </w:t>
+      </w:r>
+      <w:r>
+        <w:t>2</w:t>
+      </w:r>
+      <w:r>
+        <w:t xml:space="preserve"> din cercetarea ”</w:t>
       </w:r>
       <w:r>
         <w:rPr>
           <w:i/>
           <w:iCs/>
-          <w:sz w:val="24"/>
-          <w:szCs w:val="24"/>
+        </w:rPr>
+        <w:t xml:space="preserve">A survey on Image </w:t>
+      </w:r>
+      <w:r>
+        <w:rPr>
+          <w:i/>
+          <w:iCs/>
+        </w:rPr>
+        <w:t>Contrast Enhancement Using Genetic Algorithm</w:t>
+      </w:r>
+      <w:r>
+        <w:t>”</w:t>
+      </w:r>
+      <w:r>
+        <w:t xml:space="preserve">, publicat în International Journal of Scientific and Research Publications, Volume 2, Issue 7, July 2012, cu numele : ” </w:t>
+      </w:r>
+      <w:r>
+        <w:rPr>
+          <w:i/>
+          <w:iCs/>
         </w:rPr>
         <w:t>CHROMOSOME STRUCTURE BASED ON RANDOM SELECTION OF INTEGER’S</w:t>
       </w:r>
       <w:r>
-        <w:rPr>
-          <w:sz w:val="24"/>
-          <w:szCs w:val="24"/>
-        </w:rPr>
         <w:t>”.</w:t>
       </w:r>
     </w:p>
     <w:p>
       <w:pPr>
-        <w:rPr>
-          <w:sz w:val="24"/>
-          <w:szCs w:val="24"/>
-        </w:rPr>
-      </w:pPr>
-      <w:r>
-        <w:rPr>
-          <w:sz w:val="24"/>
-          <w:szCs w:val="24"/>
-        </w:rPr>
-        <w:tab/>
-      </w:r>
-      <w:r>
-        <w:rPr>
-          <w:sz w:val="24"/>
-          <w:szCs w:val="24"/>
-        </w:rPr>
-        <w:t>Cum zice și titlul,  acest concept al algoritmului genetic</w:t>
-      </w:r>
-      <w:r>
-        <w:rPr>
-          <w:sz w:val="24"/>
-          <w:szCs w:val="24"/>
-        </w:rPr>
-        <w:t xml:space="preserve"> folosit pentru îmbunătățirea contrastului imaginii este bazat pe cromozomi generați random.</w:t>
-      </w:r>
-      <w:r>
-        <w:rPr>
-          <w:sz w:val="24"/>
-          <w:szCs w:val="24"/>
-        </w:rPr>
-        <w:br/>
-      </w:r>
-    </w:p>
-    <w:p>
-      <w:pPr>
-        <w:rPr>
-          <w:b/>
-          <w:bCs/>
+        <w:pStyle w:val="ListParagraph"/>
+        <w:numPr>
+          <w:ilvl w:val="0"/>
+          <w:numId w:val="4"/>
+        </w:numPr>
+        <w:rPr>
+          <w:rStyle w:val="SubtleReference"/>
           <w:sz w:val="28"/>
           <w:szCs w:val="28"/>
         </w:rPr>
       </w:pPr>
       <w:r>
         <w:rPr>
-          <w:sz w:val="24"/>
-          <w:szCs w:val="24"/>
-        </w:rPr>
-        <w:tab/>
-      </w:r>
-      <w:r>
-        <w:rPr>
-          <w:b/>
-          <w:bCs/>
+          <w:rStyle w:val="SubtleReference"/>
           <w:sz w:val="28"/>
           <w:szCs w:val="28"/>
+        </w:rPr>
+        <w:t>Descriere algoritm</w:t>
+      </w:r>
+    </w:p>
+    <w:p>
+      <w:r>
+        <w:tab/>
+        <w:t>Algoritmii genetici sunt pe larg folosiți pentru a genera cele mai optime soluții</w:t>
+      </w:r>
+      <w:r>
+        <w:t>. În abordarea problemei de îmbunătățire a contrastului imaginii, algoritmii genetici ofera un rezultat mai natural decât metoda de egalizare a histogramei, de exemplu. Un algoritm genetic funcționează în urmatorul fel, o populație inițială este creată. Acești indivizi se numesc cromozomi. Toti indivizii sunt evaluati folosind o funcție de fitness.  C</w:t>
+      </w:r>
+      <w:r>
+        <w:t>u</w:t>
+      </w:r>
+      <w:r>
+        <w:t xml:space="preserve"> cât mai mare este valoarea de finess, cu atât mai mare șansa</w:t>
+      </w:r>
+      <w:r>
+        <w:t xml:space="preserve"> să fie selectat individul pentru reproducerea ulterioară. Doar cei mai potriviși pot supraviețui în generația următoare. Operația de crossover se efectuează pentru a recombina informația. </w:t>
+      </w:r>
+    </w:p>
+    <w:p>
+      <w:r>
+        <w:tab/>
+        <w:t>În algoritmul vizat în acest proiect,</w:t>
+      </w:r>
+      <w:r>
+        <w:t xml:space="preserve"> se presupune imbunătățirea calității imaginii gri. Dimensiunea cromozomului este egala cu numarul de niveluri de gri din imagine. Pentru a crește calitatea imaginii fiecare nvel de gri din imagine este inlocuit cu nivelul de gri din cromozomul îmbunătățit.</w:t>
+      </w:r>
+    </w:p>
+    <w:p>
+      <w:r>
+        <w:tab/>
+        <w:t xml:space="preserve">Dimensiunea </w:t>
+      </w:r>
+      <w:r>
+        <w:t>populației este egală cu nivelul cel mai mare de gri</w:t>
+      </w:r>
+      <w:r>
+        <w:t xml:space="preserve"> </w:t>
+      </w:r>
+      <w:r>
+        <w:t>d</w:t>
+      </w:r>
+      <w:r>
+        <w:t>in imagine</w:t>
+      </w:r>
+      <w:r>
+        <w:t>. După costruirea întregii populații, este analizat fitnessul fiecarui individ, conform formulei (1).</w:t>
+      </w:r>
+    </w:p>
+    <w:p>
+      <w:pPr>
+        <w:jc w:val="center"/>
+        <w:rPr>
+          <w:rFonts w:eastAsiaTheme="minorEastAsia"/>
+        </w:rPr>
+      </w:pPr>
+      <m:oMath>
+        <m:r>
+          <w:rPr>
+            <w:rFonts w:ascii="Cambria Math" w:hAnsi="Cambria Math"/>
+          </w:rPr>
+          <m:t>fitness</m:t>
+        </m:r>
+        <m:d>
+          <m:dPr>
+            <m:ctrlPr>
+              <w:rPr>
+                <w:rFonts w:ascii="Cambria Math" w:hAnsi="Cambria Math"/>
+                <w:i/>
+              </w:rPr>
+            </m:ctrlPr>
+          </m:dPr>
+          <m:e>
+            <m:r>
+              <w:rPr>
+                <w:rFonts w:ascii="Cambria Math" w:hAnsi="Cambria Math"/>
+              </w:rPr>
+              <m:t>x</m:t>
+            </m:r>
+          </m:e>
+        </m:d>
+        <m:r>
+          <w:rPr>
+            <w:rFonts w:ascii="Cambria Math" w:hAnsi="Cambria Math"/>
+          </w:rPr>
+          <m:t>=</m:t>
+        </m:r>
+        <m:func>
+          <m:funcPr>
+            <m:ctrlPr>
+              <w:rPr>
+                <w:rFonts w:ascii="Cambria Math" w:hAnsi="Cambria Math"/>
+                <w:i/>
+              </w:rPr>
+            </m:ctrlPr>
+          </m:funcPr>
+          <m:fName>
+            <m:r>
+              <m:rPr>
+                <m:sty m:val="p"/>
+              </m:rPr>
+              <w:rPr>
+                <w:rFonts w:ascii="Cambria Math" w:hAnsi="Cambria Math"/>
+              </w:rPr>
+              <m:t>log</m:t>
+            </m:r>
+          </m:fName>
+          <m:e>
+            <m:r>
+              <w:rPr>
+                <w:rFonts w:ascii="Cambria Math" w:hAnsi="Cambria Math"/>
+              </w:rPr>
+              <m:t>(</m:t>
+            </m:r>
+            <m:func>
+              <m:funcPr>
+                <m:ctrlPr>
+                  <w:rPr>
+                    <w:rFonts w:ascii="Cambria Math" w:hAnsi="Cambria Math"/>
+                    <w:i/>
+                  </w:rPr>
+                </m:ctrlPr>
+              </m:funcPr>
+              <m:fName>
+                <m:r>
+                  <m:rPr>
+                    <m:sty m:val="p"/>
+                  </m:rPr>
+                  <w:rPr>
+                    <w:rFonts w:ascii="Cambria Math" w:hAnsi="Cambria Math"/>
+                  </w:rPr>
+                  <m:t>log</m:t>
+                </m:r>
+              </m:fName>
+              <m:e>
+                <m:d>
+                  <m:dPr>
+                    <m:ctrlPr>
+                      <w:rPr>
+                        <w:rFonts w:ascii="Cambria Math" w:hAnsi="Cambria Math"/>
+                        <w:i/>
+                      </w:rPr>
+                    </m:ctrlPr>
+                  </m:dPr>
+                  <m:e>
+                    <m:r>
+                      <w:rPr>
+                        <w:rFonts w:ascii="Cambria Math" w:hAnsi="Cambria Math"/>
+                      </w:rPr>
+                      <m:t>E</m:t>
+                    </m:r>
+                    <m:d>
+                      <m:dPr>
+                        <m:ctrlPr>
+                          <w:rPr>
+                            <w:rFonts w:ascii="Cambria Math" w:hAnsi="Cambria Math"/>
+                            <w:i/>
+                          </w:rPr>
+                        </m:ctrlPr>
+                      </m:dPr>
+                      <m:e>
+                        <m:r>
+                          <w:rPr>
+                            <w:rFonts w:ascii="Cambria Math" w:hAnsi="Cambria Math"/>
+                          </w:rPr>
+                          <m:t>I</m:t>
+                        </m:r>
+                        <m:d>
+                          <m:dPr>
+                            <m:ctrlPr>
+                              <w:rPr>
+                                <w:rFonts w:ascii="Cambria Math" w:hAnsi="Cambria Math"/>
+                                <w:i/>
+                              </w:rPr>
+                            </m:ctrlPr>
+                          </m:dPr>
+                          <m:e>
+                            <m:r>
+                              <w:rPr>
+                                <w:rFonts w:ascii="Cambria Math" w:hAnsi="Cambria Math"/>
+                              </w:rPr>
+                              <m:t>x</m:t>
+                            </m:r>
+                          </m:e>
+                        </m:d>
+                      </m:e>
+                    </m:d>
+                  </m:e>
+                </m:d>
+              </m:e>
+            </m:func>
+            <m:r>
+              <w:rPr>
+                <w:rFonts w:ascii="Cambria Math" w:hAnsi="Cambria Math"/>
+              </w:rPr>
+              <m:t>*</m:t>
+            </m:r>
+            <m:sSub>
+              <m:sSubPr>
+                <m:ctrlPr>
+                  <w:rPr>
+                    <w:rFonts w:ascii="Cambria Math" w:hAnsi="Cambria Math"/>
+                    <w:i/>
+                  </w:rPr>
+                </m:ctrlPr>
+              </m:sSubPr>
+              <m:e>
+                <m:r>
+                  <w:rPr>
+                    <w:rFonts w:ascii="Cambria Math" w:hAnsi="Cambria Math"/>
+                  </w:rPr>
+                  <m:t>n</m:t>
+                </m:r>
+              </m:e>
+              <m:sub>
+                <m:r>
+                  <w:rPr>
+                    <w:rFonts w:ascii="Cambria Math" w:hAnsi="Cambria Math"/>
+                  </w:rPr>
+                  <m:t>edges</m:t>
+                </m:r>
+                <m:d>
+                  <m:dPr>
+                    <m:ctrlPr>
+                      <w:rPr>
+                        <w:rFonts w:ascii="Cambria Math" w:hAnsi="Cambria Math"/>
+                        <w:i/>
+                      </w:rPr>
+                    </m:ctrlPr>
+                  </m:dPr>
+                  <m:e>
+                    <m:r>
+                      <w:rPr>
+                        <w:rFonts w:ascii="Cambria Math" w:hAnsi="Cambria Math"/>
+                      </w:rPr>
+                      <m:t>I</m:t>
+                    </m:r>
+                    <m:d>
+                      <m:dPr>
+                        <m:ctrlPr>
+                          <w:rPr>
+                            <w:rFonts w:ascii="Cambria Math" w:hAnsi="Cambria Math"/>
+                            <w:i/>
+                          </w:rPr>
+                        </m:ctrlPr>
+                      </m:dPr>
+                      <m:e>
+                        <m:r>
+                          <w:rPr>
+                            <w:rFonts w:ascii="Cambria Math" w:hAnsi="Cambria Math"/>
+                          </w:rPr>
+                          <m:t>x</m:t>
+                        </m:r>
+                      </m:e>
+                    </m:d>
+                  </m:e>
+                </m:d>
+              </m:sub>
+            </m:sSub>
+            <m:r>
+              <w:rPr>
+                <w:rFonts w:ascii="Cambria Math" w:hAnsi="Cambria Math"/>
+              </w:rPr>
+              <m:t>)</m:t>
+            </m:r>
+          </m:e>
+        </m:func>
+      </m:oMath>
+      <w:r>
+        <w:rPr>
+          <w:rFonts w:eastAsiaTheme="minorEastAsia"/>
+        </w:rPr>
+        <w:t xml:space="preserve">  (1)</w:t>
+      </w:r>
+    </w:p>
+    <w:p>
+      <w:pPr>
+        <w:rPr>
+          <w:rFonts w:eastAsiaTheme="minorEastAsia"/>
+        </w:rPr>
+      </w:pPr>
+      <w:r>
+        <w:rPr>
+          <w:rFonts w:eastAsiaTheme="minorEastAsia"/>
+        </w:rPr>
+        <w:t xml:space="preserve">Unde x este cromozomul, fitness(x) </w:t>
+      </w:r>
+      <w:r>
+        <w:rPr>
+          <w:rFonts w:eastAsiaTheme="minorEastAsia"/>
+        </w:rPr>
+        <w:t xml:space="preserve">– valoarea de fitness a cromozomului, I(x) este imaginea imbunătățită, E – intensitatea calculată după formula (2), iar n_edge este numărul de margini calculate prin intemediul operatorului Sobel. </w:t>
+      </w:r>
+    </w:p>
+    <w:p>
+      <w:pPr>
+        <w:jc w:val="center"/>
+        <w:rPr>
+          <w:rFonts w:eastAsiaTheme="minorEastAsia"/>
+        </w:rPr>
+      </w:pPr>
+      <m:oMath>
+        <m:r>
+          <w:rPr>
+            <w:rFonts w:ascii="Cambria Math" w:eastAsiaTheme="minorEastAsia" w:hAnsi="Cambria Math"/>
+          </w:rPr>
+          <m:t>E</m:t>
+        </m:r>
+        <m:d>
+          <m:dPr>
+            <m:ctrlPr>
+              <w:rPr>
+                <w:rFonts w:ascii="Cambria Math" w:eastAsiaTheme="minorEastAsia" w:hAnsi="Cambria Math"/>
+                <w:i/>
+              </w:rPr>
+            </m:ctrlPr>
+          </m:dPr>
+          <m:e>
+            <m:r>
+              <w:rPr>
+                <w:rFonts w:ascii="Cambria Math" w:eastAsiaTheme="minorEastAsia" w:hAnsi="Cambria Math"/>
+              </w:rPr>
+              <m:t>I</m:t>
+            </m:r>
+          </m:e>
+        </m:d>
+        <m:r>
+          <w:rPr>
+            <w:rFonts w:ascii="Cambria Math" w:eastAsiaTheme="minorEastAsia" w:hAnsi="Cambria Math"/>
+          </w:rPr>
+          <m:t xml:space="preserve">= </m:t>
+        </m:r>
+        <m:nary>
+          <m:naryPr>
+            <m:chr m:val="∑"/>
+            <m:limLoc m:val="undOvr"/>
+            <m:supHide m:val="1"/>
+            <m:ctrlPr>
+              <w:rPr>
+                <w:rFonts w:ascii="Cambria Math" w:eastAsiaTheme="minorEastAsia" w:hAnsi="Cambria Math"/>
+                <w:i/>
+              </w:rPr>
+            </m:ctrlPr>
+          </m:naryPr>
+          <m:sub>
+            <m:r>
+              <w:rPr>
+                <w:rFonts w:ascii="Cambria Math" w:eastAsiaTheme="minorEastAsia" w:hAnsi="Cambria Math"/>
+              </w:rPr>
+              <m:t>x</m:t>
+            </m:r>
+          </m:sub>
+          <m:sup/>
+          <m:e>
+            <m:nary>
+              <m:naryPr>
+                <m:chr m:val="∑"/>
+                <m:limLoc m:val="undOvr"/>
+                <m:supHide m:val="1"/>
+                <m:ctrlPr>
+                  <w:rPr>
+                    <w:rFonts w:ascii="Cambria Math" w:eastAsiaTheme="minorEastAsia" w:hAnsi="Cambria Math"/>
+                    <w:i/>
+                  </w:rPr>
+                </m:ctrlPr>
+              </m:naryPr>
+              <m:sub>
+                <m:r>
+                  <w:rPr>
+                    <w:rFonts w:ascii="Cambria Math" w:eastAsiaTheme="minorEastAsia" w:hAnsi="Cambria Math"/>
+                  </w:rPr>
+                  <m:t>y</m:t>
+                </m:r>
+              </m:sub>
+              <m:sup/>
+              <m:e>
+                <m:rad>
+                  <m:radPr>
+                    <m:degHide m:val="1"/>
+                    <m:ctrlPr>
+                      <w:rPr>
+                        <w:rFonts w:ascii="Cambria Math" w:eastAsiaTheme="minorEastAsia" w:hAnsi="Cambria Math"/>
+                        <w:i/>
+                      </w:rPr>
+                    </m:ctrlPr>
+                  </m:radPr>
+                  <m:deg/>
+                  <m:e>
+                    <m:r>
+                      <w:rPr>
+                        <w:rFonts w:ascii="Cambria Math" w:eastAsiaTheme="minorEastAsia" w:hAnsi="Cambria Math"/>
+                      </w:rPr>
+                      <m:t>δ</m:t>
+                    </m:r>
+                    <m:sSub>
+                      <m:sSubPr>
+                        <m:ctrlPr>
+                          <w:rPr>
+                            <w:rFonts w:ascii="Cambria Math" w:eastAsiaTheme="minorEastAsia" w:hAnsi="Cambria Math"/>
+                            <w:i/>
+                          </w:rPr>
+                        </m:ctrlPr>
+                      </m:sSubPr>
+                      <m:e>
+                        <m:r>
+                          <w:rPr>
+                            <w:rFonts w:ascii="Cambria Math" w:eastAsiaTheme="minorEastAsia" w:hAnsi="Cambria Math"/>
+                          </w:rPr>
+                          <m:t>h</m:t>
+                        </m:r>
+                      </m:e>
+                      <m:sub>
+                        <m:r>
+                          <w:rPr>
+                            <w:rFonts w:ascii="Cambria Math" w:eastAsiaTheme="minorEastAsia" w:hAnsi="Cambria Math"/>
+                          </w:rPr>
+                          <m:t>1</m:t>
+                        </m:r>
+                      </m:sub>
+                    </m:sSub>
+                    <m:sSup>
+                      <m:sSupPr>
+                        <m:ctrlPr>
+                          <w:rPr>
+                            <w:rFonts w:ascii="Cambria Math" w:eastAsiaTheme="minorEastAsia" w:hAnsi="Cambria Math"/>
+                            <w:i/>
+                          </w:rPr>
+                        </m:ctrlPr>
+                      </m:sSupPr>
+                      <m:e>
+                        <m:r>
+                          <w:rPr>
+                            <w:rFonts w:ascii="Cambria Math" w:eastAsiaTheme="minorEastAsia" w:hAnsi="Cambria Math"/>
+                          </w:rPr>
+                          <m:t>(x,y)</m:t>
+                        </m:r>
+                      </m:e>
+                      <m:sup>
+                        <m:r>
+                          <w:rPr>
+                            <w:rFonts w:ascii="Cambria Math" w:eastAsiaTheme="minorEastAsia" w:hAnsi="Cambria Math"/>
+                          </w:rPr>
+                          <m:t>2</m:t>
+                        </m:r>
+                      </m:sup>
+                    </m:sSup>
+                    <m:r>
+                      <w:rPr>
+                        <w:rFonts w:ascii="Cambria Math" w:eastAsiaTheme="minorEastAsia" w:hAnsi="Cambria Math"/>
+                      </w:rPr>
+                      <m:t>+</m:t>
+                    </m:r>
+                    <m:r>
+                      <w:rPr>
+                        <w:rFonts w:ascii="Cambria Math" w:eastAsiaTheme="minorEastAsia" w:hAnsi="Cambria Math"/>
+                      </w:rPr>
+                      <m:t>δ</m:t>
+                    </m:r>
+                    <m:sSub>
+                      <m:sSubPr>
+                        <m:ctrlPr>
+                          <w:rPr>
+                            <w:rFonts w:ascii="Cambria Math" w:eastAsiaTheme="minorEastAsia" w:hAnsi="Cambria Math"/>
+                            <w:i/>
+                          </w:rPr>
+                        </m:ctrlPr>
+                      </m:sSubPr>
+                      <m:e>
+                        <m:r>
+                          <w:rPr>
+                            <w:rFonts w:ascii="Cambria Math" w:eastAsiaTheme="minorEastAsia" w:hAnsi="Cambria Math"/>
+                          </w:rPr>
+                          <m:t>V</m:t>
+                        </m:r>
+                      </m:e>
+                      <m:sub>
+                        <m:r>
+                          <w:rPr>
+                            <w:rFonts w:ascii="Cambria Math" w:eastAsiaTheme="minorEastAsia" w:hAnsi="Cambria Math"/>
+                          </w:rPr>
+                          <m:t>1</m:t>
+                        </m:r>
+                      </m:sub>
+                    </m:sSub>
+                    <m:sSup>
+                      <m:sSupPr>
+                        <m:ctrlPr>
+                          <w:rPr>
+                            <w:rFonts w:ascii="Cambria Math" w:eastAsiaTheme="minorEastAsia" w:hAnsi="Cambria Math"/>
+                            <w:i/>
+                          </w:rPr>
+                        </m:ctrlPr>
+                      </m:sSupPr>
+                      <m:e>
+                        <m:r>
+                          <w:rPr>
+                            <w:rFonts w:ascii="Cambria Math" w:eastAsiaTheme="minorEastAsia" w:hAnsi="Cambria Math"/>
+                          </w:rPr>
+                          <m:t>(x,y)</m:t>
+                        </m:r>
+                      </m:e>
+                      <m:sup>
+                        <m:r>
+                          <w:rPr>
+                            <w:rFonts w:ascii="Cambria Math" w:eastAsiaTheme="minorEastAsia" w:hAnsi="Cambria Math"/>
+                          </w:rPr>
+                          <m:t>2</m:t>
+                        </m:r>
+                      </m:sup>
+                    </m:sSup>
+                    <m:r>
+                      <w:rPr>
+                        <w:rFonts w:ascii="Cambria Math" w:eastAsiaTheme="minorEastAsia" w:hAnsi="Cambria Math"/>
+                      </w:rPr>
+                      <m:t xml:space="preserve"> </m:t>
+                    </m:r>
+                  </m:e>
+                </m:rad>
+              </m:e>
+            </m:nary>
+          </m:e>
+        </m:nary>
+      </m:oMath>
+      <w:r>
+        <w:rPr>
+          <w:rFonts w:eastAsiaTheme="minorEastAsia"/>
+        </w:rPr>
+        <w:t xml:space="preserve">  (2)</w:t>
+      </w:r>
+    </w:p>
+    <w:p>
+      <w:pPr>
+        <w:jc w:val="center"/>
+        <w:rPr>
+          <w:rFonts w:eastAsiaTheme="minorEastAsia"/>
+          <w:sz w:val="18"/>
+          <w:szCs w:val="18"/>
+        </w:rPr>
+      </w:pPr>
+      <m:oMathPara>
+        <m:oMath>
+          <m:r>
+            <w:rPr>
+              <w:rFonts w:ascii="Cambria Math" w:eastAsiaTheme="minorEastAsia" w:hAnsi="Cambria Math"/>
+              <w:sz w:val="18"/>
+              <w:szCs w:val="18"/>
+            </w:rPr>
+            <m:t>δ</m:t>
+          </m:r>
+          <m:sSub>
+            <m:sSubPr>
+              <m:ctrlPr>
+                <w:rPr>
+                  <w:rFonts w:ascii="Cambria Math" w:eastAsiaTheme="minorEastAsia" w:hAnsi="Cambria Math"/>
+                  <w:i/>
+                  <w:sz w:val="18"/>
+                  <w:szCs w:val="18"/>
+                </w:rPr>
+              </m:ctrlPr>
+            </m:sSubPr>
+            <m:e>
+              <m:r>
+                <w:rPr>
+                  <w:rFonts w:ascii="Cambria Math" w:eastAsiaTheme="minorEastAsia" w:hAnsi="Cambria Math"/>
+                  <w:sz w:val="18"/>
+                  <w:szCs w:val="18"/>
+                </w:rPr>
+                <m:t>h</m:t>
+              </m:r>
+            </m:e>
+            <m:sub>
+              <m:r>
+                <w:rPr>
+                  <w:rFonts w:ascii="Cambria Math" w:eastAsiaTheme="minorEastAsia" w:hAnsi="Cambria Math"/>
+                  <w:sz w:val="18"/>
+                  <w:szCs w:val="18"/>
+                </w:rPr>
+                <m:t>1</m:t>
+              </m:r>
+            </m:sub>
+          </m:sSub>
+          <m:r>
+            <w:rPr>
+              <w:rFonts w:ascii="Cambria Math" w:eastAsiaTheme="minorEastAsia" w:hAnsi="Cambria Math"/>
+              <w:sz w:val="18"/>
+              <w:szCs w:val="18"/>
+            </w:rPr>
+            <m:t xml:space="preserve">= </m:t>
+          </m:r>
+          <m:sSub>
+            <m:sSubPr>
+              <m:ctrlPr>
+                <w:rPr>
+                  <w:rFonts w:ascii="Cambria Math" w:eastAsiaTheme="minorEastAsia" w:hAnsi="Cambria Math"/>
+                  <w:i/>
+                  <w:sz w:val="18"/>
+                  <w:szCs w:val="18"/>
+                </w:rPr>
+              </m:ctrlPr>
+            </m:sSubPr>
+            <m:e>
+              <m:r>
+                <w:rPr>
+                  <w:rFonts w:ascii="Cambria Math" w:eastAsiaTheme="minorEastAsia" w:hAnsi="Cambria Math"/>
+                  <w:sz w:val="18"/>
+                  <w:szCs w:val="18"/>
+                </w:rPr>
+                <m:t>g</m:t>
+              </m:r>
+            </m:e>
+            <m:sub>
+              <m:r>
+                <w:rPr>
+                  <w:rFonts w:ascii="Cambria Math" w:eastAsiaTheme="minorEastAsia" w:hAnsi="Cambria Math"/>
+                  <w:sz w:val="18"/>
+                  <w:szCs w:val="18"/>
+                </w:rPr>
+                <m:t>1</m:t>
+              </m:r>
+            </m:sub>
+          </m:sSub>
+          <m:d>
+            <m:dPr>
+              <m:ctrlPr>
+                <w:rPr>
+                  <w:rFonts w:ascii="Cambria Math" w:eastAsiaTheme="minorEastAsia" w:hAnsi="Cambria Math"/>
+                  <w:i/>
+                  <w:sz w:val="18"/>
+                  <w:szCs w:val="18"/>
+                </w:rPr>
+              </m:ctrlPr>
+            </m:dPr>
+            <m:e>
+              <m:r>
+                <w:rPr>
+                  <w:rFonts w:ascii="Cambria Math" w:eastAsiaTheme="minorEastAsia" w:hAnsi="Cambria Math"/>
+                  <w:sz w:val="18"/>
+                  <w:szCs w:val="18"/>
+                </w:rPr>
+                <m:t>x+1,y-1</m:t>
+              </m:r>
+            </m:e>
+          </m:d>
+          <m:r>
+            <w:rPr>
+              <w:rFonts w:ascii="Cambria Math" w:eastAsiaTheme="minorEastAsia" w:hAnsi="Cambria Math"/>
+              <w:sz w:val="18"/>
+              <w:szCs w:val="18"/>
+            </w:rPr>
+            <m:t>+2</m:t>
+          </m:r>
+          <m:sSub>
+            <m:sSubPr>
+              <m:ctrlPr>
+                <w:rPr>
+                  <w:rFonts w:ascii="Cambria Math" w:eastAsiaTheme="minorEastAsia" w:hAnsi="Cambria Math"/>
+                  <w:i/>
+                  <w:sz w:val="18"/>
+                  <w:szCs w:val="18"/>
+                </w:rPr>
+              </m:ctrlPr>
+            </m:sSubPr>
+            <m:e>
+              <m:r>
+                <w:rPr>
+                  <w:rFonts w:ascii="Cambria Math" w:eastAsiaTheme="minorEastAsia" w:hAnsi="Cambria Math"/>
+                  <w:sz w:val="18"/>
+                  <w:szCs w:val="18"/>
+                </w:rPr>
+                <m:t>g</m:t>
+              </m:r>
+            </m:e>
+            <m:sub>
+              <m:r>
+                <w:rPr>
+                  <w:rFonts w:ascii="Cambria Math" w:eastAsiaTheme="minorEastAsia" w:hAnsi="Cambria Math"/>
+                  <w:sz w:val="18"/>
+                  <w:szCs w:val="18"/>
+                </w:rPr>
+                <m:t>1</m:t>
+              </m:r>
+            </m:sub>
+          </m:sSub>
+          <m:d>
+            <m:dPr>
+              <m:ctrlPr>
+                <w:rPr>
+                  <w:rFonts w:ascii="Cambria Math" w:eastAsiaTheme="minorEastAsia" w:hAnsi="Cambria Math"/>
+                  <w:i/>
+                  <w:sz w:val="18"/>
+                  <w:szCs w:val="18"/>
+                </w:rPr>
+              </m:ctrlPr>
+            </m:dPr>
+            <m:e>
+              <m:r>
+                <w:rPr>
+                  <w:rFonts w:ascii="Cambria Math" w:eastAsiaTheme="minorEastAsia" w:hAnsi="Cambria Math"/>
+                  <w:sz w:val="18"/>
+                  <w:szCs w:val="18"/>
+                </w:rPr>
+                <m:t>x+1,y</m:t>
+              </m:r>
+            </m:e>
+          </m:d>
+          <m:r>
+            <w:rPr>
+              <w:rFonts w:ascii="Cambria Math" w:eastAsiaTheme="minorEastAsia" w:hAnsi="Cambria Math"/>
+              <w:sz w:val="18"/>
+              <w:szCs w:val="18"/>
+            </w:rPr>
+            <m:t>+</m:t>
+          </m:r>
+          <m:sSub>
+            <m:sSubPr>
+              <m:ctrlPr>
+                <w:rPr>
+                  <w:rFonts w:ascii="Cambria Math" w:eastAsiaTheme="minorEastAsia" w:hAnsi="Cambria Math"/>
+                  <w:i/>
+                  <w:sz w:val="18"/>
+                  <w:szCs w:val="18"/>
+                </w:rPr>
+              </m:ctrlPr>
+            </m:sSubPr>
+            <m:e>
+              <m:r>
+                <w:rPr>
+                  <w:rFonts w:ascii="Cambria Math" w:eastAsiaTheme="minorEastAsia" w:hAnsi="Cambria Math"/>
+                  <w:sz w:val="18"/>
+                  <w:szCs w:val="18"/>
+                </w:rPr>
+                <m:t>g</m:t>
+              </m:r>
+            </m:e>
+            <m:sub>
+              <m:r>
+                <w:rPr>
+                  <w:rFonts w:ascii="Cambria Math" w:eastAsiaTheme="minorEastAsia" w:hAnsi="Cambria Math"/>
+                  <w:sz w:val="18"/>
+                  <w:szCs w:val="18"/>
+                </w:rPr>
+                <m:t>1</m:t>
+              </m:r>
+            </m:sub>
+          </m:sSub>
+          <m:d>
+            <m:dPr>
+              <m:ctrlPr>
+                <w:rPr>
+                  <w:rFonts w:ascii="Cambria Math" w:eastAsiaTheme="minorEastAsia" w:hAnsi="Cambria Math"/>
+                  <w:i/>
+                  <w:sz w:val="18"/>
+                  <w:szCs w:val="18"/>
+                </w:rPr>
+              </m:ctrlPr>
+            </m:dPr>
+            <m:e>
+              <m:r>
+                <w:rPr>
+                  <w:rFonts w:ascii="Cambria Math" w:eastAsiaTheme="minorEastAsia" w:hAnsi="Cambria Math"/>
+                  <w:sz w:val="18"/>
+                  <w:szCs w:val="18"/>
+                </w:rPr>
+                <m:t>x</m:t>
+              </m:r>
+              <m:r>
+                <w:rPr>
+                  <w:rFonts w:ascii="Cambria Math" w:eastAsiaTheme="minorEastAsia" w:hAnsi="Cambria Math"/>
+                  <w:sz w:val="18"/>
+                  <w:szCs w:val="18"/>
+                </w:rPr>
+                <m:t>+</m:t>
+              </m:r>
+              <m:r>
+                <w:rPr>
+                  <w:rFonts w:ascii="Cambria Math" w:eastAsiaTheme="minorEastAsia" w:hAnsi="Cambria Math"/>
+                  <w:sz w:val="18"/>
+                  <w:szCs w:val="18"/>
+                </w:rPr>
+                <m:t>1,y</m:t>
+              </m:r>
+              <m:r>
+                <w:rPr>
+                  <w:rFonts w:ascii="Cambria Math" w:eastAsiaTheme="minorEastAsia" w:hAnsi="Cambria Math"/>
+                  <w:sz w:val="18"/>
+                  <w:szCs w:val="18"/>
+                </w:rPr>
+                <m:t>+</m:t>
+              </m:r>
+              <m:r>
+                <w:rPr>
+                  <w:rFonts w:ascii="Cambria Math" w:eastAsiaTheme="minorEastAsia" w:hAnsi="Cambria Math"/>
+                  <w:sz w:val="18"/>
+                  <w:szCs w:val="18"/>
+                </w:rPr>
+                <m:t>1</m:t>
+              </m:r>
+            </m:e>
+          </m:d>
+          <m:r>
+            <w:rPr>
+              <w:rFonts w:ascii="Cambria Math" w:eastAsiaTheme="minorEastAsia" w:hAnsi="Cambria Math"/>
+              <w:sz w:val="18"/>
+              <w:szCs w:val="18"/>
+            </w:rPr>
+            <m:t>-</m:t>
+          </m:r>
+          <m:sSub>
+            <m:sSubPr>
+              <m:ctrlPr>
+                <w:rPr>
+                  <w:rFonts w:ascii="Cambria Math" w:eastAsiaTheme="minorEastAsia" w:hAnsi="Cambria Math"/>
+                  <w:i/>
+                  <w:sz w:val="18"/>
+                  <w:szCs w:val="18"/>
+                </w:rPr>
+              </m:ctrlPr>
+            </m:sSubPr>
+            <m:e>
+              <m:r>
+                <w:rPr>
+                  <w:rFonts w:ascii="Cambria Math" w:eastAsiaTheme="minorEastAsia" w:hAnsi="Cambria Math"/>
+                  <w:sz w:val="18"/>
+                  <w:szCs w:val="18"/>
+                </w:rPr>
+                <m:t>g</m:t>
+              </m:r>
+            </m:e>
+            <m:sub>
+              <m:r>
+                <w:rPr>
+                  <w:rFonts w:ascii="Cambria Math" w:eastAsiaTheme="minorEastAsia" w:hAnsi="Cambria Math"/>
+                  <w:sz w:val="18"/>
+                  <w:szCs w:val="18"/>
+                </w:rPr>
+                <m:t>1</m:t>
+              </m:r>
+            </m:sub>
+          </m:sSub>
+          <m:d>
+            <m:dPr>
+              <m:ctrlPr>
+                <w:rPr>
+                  <w:rFonts w:ascii="Cambria Math" w:eastAsiaTheme="minorEastAsia" w:hAnsi="Cambria Math"/>
+                  <w:i/>
+                  <w:sz w:val="18"/>
+                  <w:szCs w:val="18"/>
+                </w:rPr>
+              </m:ctrlPr>
+            </m:dPr>
+            <m:e>
+              <m:r>
+                <w:rPr>
+                  <w:rFonts w:ascii="Cambria Math" w:eastAsiaTheme="minorEastAsia" w:hAnsi="Cambria Math"/>
+                  <w:sz w:val="18"/>
+                  <w:szCs w:val="18"/>
+                </w:rPr>
+                <m:t>x</m:t>
+              </m:r>
+              <m:r>
+                <w:rPr>
+                  <w:rFonts w:ascii="Cambria Math" w:eastAsiaTheme="minorEastAsia" w:hAnsi="Cambria Math"/>
+                  <w:sz w:val="18"/>
+                  <w:szCs w:val="18"/>
+                </w:rPr>
+                <m:t>-</m:t>
+              </m:r>
+              <m:r>
+                <w:rPr>
+                  <w:rFonts w:ascii="Cambria Math" w:eastAsiaTheme="minorEastAsia" w:hAnsi="Cambria Math"/>
+                  <w:sz w:val="18"/>
+                  <w:szCs w:val="18"/>
+                </w:rPr>
+                <m:t>1,y-1</m:t>
+              </m:r>
+            </m:e>
+          </m:d>
+          <m:r>
+            <w:rPr>
+              <w:rFonts w:ascii="Cambria Math" w:eastAsiaTheme="minorEastAsia" w:hAnsi="Cambria Math"/>
+              <w:sz w:val="18"/>
+              <w:szCs w:val="18"/>
+            </w:rPr>
+            <m:t>-2</m:t>
+          </m:r>
+          <m:sSub>
+            <m:sSubPr>
+              <m:ctrlPr>
+                <w:rPr>
+                  <w:rFonts w:ascii="Cambria Math" w:eastAsiaTheme="minorEastAsia" w:hAnsi="Cambria Math"/>
+                  <w:i/>
+                  <w:sz w:val="18"/>
+                  <w:szCs w:val="18"/>
+                </w:rPr>
+              </m:ctrlPr>
+            </m:sSubPr>
+            <m:e>
+              <m:r>
+                <w:rPr>
+                  <w:rFonts w:ascii="Cambria Math" w:eastAsiaTheme="minorEastAsia" w:hAnsi="Cambria Math"/>
+                  <w:sz w:val="18"/>
+                  <w:szCs w:val="18"/>
+                </w:rPr>
+                <m:t>g</m:t>
+              </m:r>
+            </m:e>
+            <m:sub>
+              <m:r>
+                <w:rPr>
+                  <w:rFonts w:ascii="Cambria Math" w:eastAsiaTheme="minorEastAsia" w:hAnsi="Cambria Math"/>
+                  <w:sz w:val="18"/>
+                  <w:szCs w:val="18"/>
+                </w:rPr>
+                <m:t>1</m:t>
+              </m:r>
+            </m:sub>
+          </m:sSub>
+          <m:d>
+            <m:dPr>
+              <m:ctrlPr>
+                <w:rPr>
+                  <w:rFonts w:ascii="Cambria Math" w:eastAsiaTheme="minorEastAsia" w:hAnsi="Cambria Math"/>
+                  <w:i/>
+                  <w:sz w:val="18"/>
+                  <w:szCs w:val="18"/>
+                </w:rPr>
+              </m:ctrlPr>
+            </m:dPr>
+            <m:e>
+              <m:r>
+                <w:rPr>
+                  <w:rFonts w:ascii="Cambria Math" w:eastAsiaTheme="minorEastAsia" w:hAnsi="Cambria Math"/>
+                  <w:sz w:val="18"/>
+                  <w:szCs w:val="18"/>
+                </w:rPr>
+                <m:t>x+1,y</m:t>
+              </m:r>
+            </m:e>
+          </m:d>
+          <m:r>
+            <w:rPr>
+              <w:rFonts w:ascii="Cambria Math" w:eastAsiaTheme="minorEastAsia" w:hAnsi="Cambria Math"/>
+              <w:sz w:val="18"/>
+              <w:szCs w:val="18"/>
+            </w:rPr>
+            <m:t>-</m:t>
+          </m:r>
+          <m:sSub>
+            <m:sSubPr>
+              <m:ctrlPr>
+                <w:rPr>
+                  <w:rFonts w:ascii="Cambria Math" w:eastAsiaTheme="minorEastAsia" w:hAnsi="Cambria Math"/>
+                  <w:i/>
+                  <w:sz w:val="18"/>
+                  <w:szCs w:val="18"/>
+                </w:rPr>
+              </m:ctrlPr>
+            </m:sSubPr>
+            <m:e>
+              <m:r>
+                <w:rPr>
+                  <w:rFonts w:ascii="Cambria Math" w:eastAsiaTheme="minorEastAsia" w:hAnsi="Cambria Math"/>
+                  <w:sz w:val="18"/>
+                  <w:szCs w:val="18"/>
+                </w:rPr>
+                <m:t>g</m:t>
+              </m:r>
+            </m:e>
+            <m:sub>
+              <m:r>
+                <w:rPr>
+                  <w:rFonts w:ascii="Cambria Math" w:eastAsiaTheme="minorEastAsia" w:hAnsi="Cambria Math"/>
+                  <w:sz w:val="18"/>
+                  <w:szCs w:val="18"/>
+                </w:rPr>
+                <m:t>1</m:t>
+              </m:r>
+            </m:sub>
+          </m:sSub>
+          <m:d>
+            <m:dPr>
+              <m:ctrlPr>
+                <w:rPr>
+                  <w:rFonts w:ascii="Cambria Math" w:eastAsiaTheme="minorEastAsia" w:hAnsi="Cambria Math"/>
+                  <w:i/>
+                  <w:sz w:val="18"/>
+                  <w:szCs w:val="18"/>
+                </w:rPr>
+              </m:ctrlPr>
+            </m:dPr>
+            <m:e>
+              <m:r>
+                <w:rPr>
+                  <w:rFonts w:ascii="Cambria Math" w:eastAsiaTheme="minorEastAsia" w:hAnsi="Cambria Math"/>
+                  <w:sz w:val="18"/>
+                  <w:szCs w:val="18"/>
+                </w:rPr>
+                <m:t>x</m:t>
+              </m:r>
+              <m:r>
+                <w:rPr>
+                  <w:rFonts w:ascii="Cambria Math" w:eastAsiaTheme="minorEastAsia" w:hAnsi="Cambria Math"/>
+                  <w:sz w:val="18"/>
+                  <w:szCs w:val="18"/>
+                </w:rPr>
+                <m:t>-</m:t>
+              </m:r>
+              <m:r>
+                <w:rPr>
+                  <w:rFonts w:ascii="Cambria Math" w:eastAsiaTheme="minorEastAsia" w:hAnsi="Cambria Math"/>
+                  <w:sz w:val="18"/>
+                  <w:szCs w:val="18"/>
+                </w:rPr>
+                <m:t>1,y</m:t>
+              </m:r>
+              <m:r>
+                <w:rPr>
+                  <w:rFonts w:ascii="Cambria Math" w:eastAsiaTheme="minorEastAsia" w:hAnsi="Cambria Math"/>
+                  <w:sz w:val="18"/>
+                  <w:szCs w:val="18"/>
+                </w:rPr>
+                <m:t>+</m:t>
+              </m:r>
+              <m:r>
+                <w:rPr>
+                  <w:rFonts w:ascii="Cambria Math" w:eastAsiaTheme="minorEastAsia" w:hAnsi="Cambria Math"/>
+                  <w:sz w:val="18"/>
+                  <w:szCs w:val="18"/>
+                </w:rPr>
+                <m:t>1</m:t>
+              </m:r>
+            </m:e>
+          </m:d>
+        </m:oMath>
+      </m:oMathPara>
+    </w:p>
+    <w:p>
+      <w:pPr>
+        <w:jc w:val="center"/>
+        <w:rPr>
+          <w:rFonts w:eastAsiaTheme="minorEastAsia"/>
+          <w:sz w:val="18"/>
+          <w:szCs w:val="18"/>
+        </w:rPr>
+      </w:pPr>
+      <m:oMathPara>
+        <m:oMath>
+          <m:r>
+            <w:rPr>
+              <w:rFonts w:ascii="Cambria Math" w:eastAsiaTheme="minorEastAsia" w:hAnsi="Cambria Math"/>
+              <w:sz w:val="18"/>
+              <w:szCs w:val="18"/>
+            </w:rPr>
+            <m:t>δ</m:t>
+          </m:r>
+          <m:sSub>
+            <m:sSubPr>
+              <m:ctrlPr>
+                <w:rPr>
+                  <w:rFonts w:ascii="Cambria Math" w:eastAsiaTheme="minorEastAsia" w:hAnsi="Cambria Math"/>
+                  <w:i/>
+                  <w:sz w:val="18"/>
+                  <w:szCs w:val="18"/>
+                </w:rPr>
+              </m:ctrlPr>
+            </m:sSubPr>
+            <m:e>
+              <m:r>
+                <w:rPr>
+                  <w:rFonts w:ascii="Cambria Math" w:eastAsiaTheme="minorEastAsia" w:hAnsi="Cambria Math"/>
+                  <w:sz w:val="18"/>
+                  <w:szCs w:val="18"/>
+                </w:rPr>
+                <m:t>V</m:t>
+              </m:r>
+            </m:e>
+            <m:sub>
+              <m:r>
+                <w:rPr>
+                  <w:rFonts w:ascii="Cambria Math" w:eastAsiaTheme="minorEastAsia" w:hAnsi="Cambria Math"/>
+                  <w:sz w:val="18"/>
+                  <w:szCs w:val="18"/>
+                </w:rPr>
+                <m:t>1</m:t>
+              </m:r>
+            </m:sub>
+          </m:sSub>
+          <m:r>
+            <w:rPr>
+              <w:rFonts w:ascii="Cambria Math" w:eastAsiaTheme="minorEastAsia" w:hAnsi="Cambria Math"/>
+              <w:sz w:val="18"/>
+              <w:szCs w:val="18"/>
+            </w:rPr>
+            <m:t xml:space="preserve">= </m:t>
+          </m:r>
+          <m:sSub>
+            <m:sSubPr>
+              <m:ctrlPr>
+                <w:rPr>
+                  <w:rFonts w:ascii="Cambria Math" w:eastAsiaTheme="minorEastAsia" w:hAnsi="Cambria Math"/>
+                  <w:i/>
+                  <w:sz w:val="18"/>
+                  <w:szCs w:val="18"/>
+                </w:rPr>
+              </m:ctrlPr>
+            </m:sSubPr>
+            <m:e>
+              <m:r>
+                <w:rPr>
+                  <w:rFonts w:ascii="Cambria Math" w:eastAsiaTheme="minorEastAsia" w:hAnsi="Cambria Math"/>
+                  <w:sz w:val="18"/>
+                  <w:szCs w:val="18"/>
+                </w:rPr>
+                <m:t>g</m:t>
+              </m:r>
+            </m:e>
+            <m:sub>
+              <m:r>
+                <w:rPr>
+                  <w:rFonts w:ascii="Cambria Math" w:eastAsiaTheme="minorEastAsia" w:hAnsi="Cambria Math"/>
+                  <w:sz w:val="18"/>
+                  <w:szCs w:val="18"/>
+                </w:rPr>
+                <m:t>1</m:t>
+              </m:r>
+            </m:sub>
+          </m:sSub>
+          <m:d>
+            <m:dPr>
+              <m:ctrlPr>
+                <w:rPr>
+                  <w:rFonts w:ascii="Cambria Math" w:eastAsiaTheme="minorEastAsia" w:hAnsi="Cambria Math"/>
+                  <w:i/>
+                  <w:sz w:val="18"/>
+                  <w:szCs w:val="18"/>
+                </w:rPr>
+              </m:ctrlPr>
+            </m:dPr>
+            <m:e>
+              <m:r>
+                <w:rPr>
+                  <w:rFonts w:ascii="Cambria Math" w:eastAsiaTheme="minorEastAsia" w:hAnsi="Cambria Math"/>
+                  <w:sz w:val="18"/>
+                  <w:szCs w:val="18"/>
+                </w:rPr>
+                <m:t>x</m:t>
+              </m:r>
+              <m:r>
+                <w:rPr>
+                  <w:rFonts w:ascii="Cambria Math" w:eastAsiaTheme="minorEastAsia" w:hAnsi="Cambria Math"/>
+                  <w:sz w:val="18"/>
+                  <w:szCs w:val="18"/>
+                </w:rPr>
+                <m:t>-</m:t>
+              </m:r>
+              <m:r>
+                <w:rPr>
+                  <w:rFonts w:ascii="Cambria Math" w:eastAsiaTheme="minorEastAsia" w:hAnsi="Cambria Math"/>
+                  <w:sz w:val="18"/>
+                  <w:szCs w:val="18"/>
+                </w:rPr>
+                <m:t>1,y</m:t>
+              </m:r>
+              <m:r>
+                <w:rPr>
+                  <w:rFonts w:ascii="Cambria Math" w:eastAsiaTheme="minorEastAsia" w:hAnsi="Cambria Math"/>
+                  <w:sz w:val="18"/>
+                  <w:szCs w:val="18"/>
+                </w:rPr>
+                <m:t>+</m:t>
+              </m:r>
+              <m:r>
+                <w:rPr>
+                  <w:rFonts w:ascii="Cambria Math" w:eastAsiaTheme="minorEastAsia" w:hAnsi="Cambria Math"/>
+                  <w:sz w:val="18"/>
+                  <w:szCs w:val="18"/>
+                </w:rPr>
+                <m:t>1</m:t>
+              </m:r>
+            </m:e>
+          </m:d>
+          <m:r>
+            <w:rPr>
+              <w:rFonts w:ascii="Cambria Math" w:eastAsiaTheme="minorEastAsia" w:hAnsi="Cambria Math"/>
+              <w:sz w:val="18"/>
+              <w:szCs w:val="18"/>
+            </w:rPr>
+            <m:t>+2</m:t>
+          </m:r>
+          <m:sSub>
+            <m:sSubPr>
+              <m:ctrlPr>
+                <w:rPr>
+                  <w:rFonts w:ascii="Cambria Math" w:eastAsiaTheme="minorEastAsia" w:hAnsi="Cambria Math"/>
+                  <w:i/>
+                  <w:sz w:val="18"/>
+                  <w:szCs w:val="18"/>
+                </w:rPr>
+              </m:ctrlPr>
+            </m:sSubPr>
+            <m:e>
+              <m:r>
+                <w:rPr>
+                  <w:rFonts w:ascii="Cambria Math" w:eastAsiaTheme="minorEastAsia" w:hAnsi="Cambria Math"/>
+                  <w:sz w:val="18"/>
+                  <w:szCs w:val="18"/>
+                </w:rPr>
+                <m:t>g</m:t>
+              </m:r>
+            </m:e>
+            <m:sub>
+              <m:r>
+                <w:rPr>
+                  <w:rFonts w:ascii="Cambria Math" w:eastAsiaTheme="minorEastAsia" w:hAnsi="Cambria Math"/>
+                  <w:sz w:val="18"/>
+                  <w:szCs w:val="18"/>
+                </w:rPr>
+                <m:t>1</m:t>
+              </m:r>
+            </m:sub>
+          </m:sSub>
+          <m:d>
+            <m:dPr>
+              <m:ctrlPr>
+                <w:rPr>
+                  <w:rFonts w:ascii="Cambria Math" w:eastAsiaTheme="minorEastAsia" w:hAnsi="Cambria Math"/>
+                  <w:i/>
+                  <w:sz w:val="18"/>
+                  <w:szCs w:val="18"/>
+                </w:rPr>
+              </m:ctrlPr>
+            </m:dPr>
+            <m:e>
+              <m:r>
+                <w:rPr>
+                  <w:rFonts w:ascii="Cambria Math" w:eastAsiaTheme="minorEastAsia" w:hAnsi="Cambria Math"/>
+                  <w:sz w:val="18"/>
+                  <w:szCs w:val="18"/>
+                </w:rPr>
+                <m:t>x,y</m:t>
+              </m:r>
+              <m:r>
+                <w:rPr>
+                  <w:rFonts w:ascii="Cambria Math" w:eastAsiaTheme="minorEastAsia" w:hAnsi="Cambria Math"/>
+                  <w:sz w:val="18"/>
+                  <w:szCs w:val="18"/>
+                </w:rPr>
+                <m:t>+1</m:t>
+              </m:r>
+            </m:e>
+          </m:d>
+          <m:r>
+            <w:rPr>
+              <w:rFonts w:ascii="Cambria Math" w:eastAsiaTheme="minorEastAsia" w:hAnsi="Cambria Math"/>
+              <w:sz w:val="18"/>
+              <w:szCs w:val="18"/>
+            </w:rPr>
+            <m:t>+</m:t>
+          </m:r>
+          <m:sSub>
+            <m:sSubPr>
+              <m:ctrlPr>
+                <w:rPr>
+                  <w:rFonts w:ascii="Cambria Math" w:eastAsiaTheme="minorEastAsia" w:hAnsi="Cambria Math"/>
+                  <w:i/>
+                  <w:sz w:val="18"/>
+                  <w:szCs w:val="18"/>
+                </w:rPr>
+              </m:ctrlPr>
+            </m:sSubPr>
+            <m:e>
+              <m:r>
+                <w:rPr>
+                  <w:rFonts w:ascii="Cambria Math" w:eastAsiaTheme="minorEastAsia" w:hAnsi="Cambria Math"/>
+                  <w:sz w:val="18"/>
+                  <w:szCs w:val="18"/>
+                </w:rPr>
+                <m:t>g</m:t>
+              </m:r>
+            </m:e>
+            <m:sub>
+              <m:r>
+                <w:rPr>
+                  <w:rFonts w:ascii="Cambria Math" w:eastAsiaTheme="minorEastAsia" w:hAnsi="Cambria Math"/>
+                  <w:sz w:val="18"/>
+                  <w:szCs w:val="18"/>
+                </w:rPr>
+                <m:t>1</m:t>
+              </m:r>
+            </m:sub>
+          </m:sSub>
+          <m:d>
+            <m:dPr>
+              <m:ctrlPr>
+                <w:rPr>
+                  <w:rFonts w:ascii="Cambria Math" w:eastAsiaTheme="minorEastAsia" w:hAnsi="Cambria Math"/>
+                  <w:i/>
+                  <w:sz w:val="18"/>
+                  <w:szCs w:val="18"/>
+                </w:rPr>
+              </m:ctrlPr>
+            </m:dPr>
+            <m:e>
+              <m:r>
+                <w:rPr>
+                  <w:rFonts w:ascii="Cambria Math" w:eastAsiaTheme="minorEastAsia" w:hAnsi="Cambria Math"/>
+                  <w:sz w:val="18"/>
+                  <w:szCs w:val="18"/>
+                </w:rPr>
+                <m:t>x+1,y+1</m:t>
+              </m:r>
+            </m:e>
+          </m:d>
+          <m:r>
+            <w:rPr>
+              <w:rFonts w:ascii="Cambria Math" w:eastAsiaTheme="minorEastAsia" w:hAnsi="Cambria Math"/>
+              <w:sz w:val="18"/>
+              <w:szCs w:val="18"/>
+            </w:rPr>
+            <m:t>-</m:t>
+          </m:r>
+          <m:sSub>
+            <m:sSubPr>
+              <m:ctrlPr>
+                <w:rPr>
+                  <w:rFonts w:ascii="Cambria Math" w:eastAsiaTheme="minorEastAsia" w:hAnsi="Cambria Math"/>
+                  <w:i/>
+                  <w:sz w:val="18"/>
+                  <w:szCs w:val="18"/>
+                </w:rPr>
+              </m:ctrlPr>
+            </m:sSubPr>
+            <m:e>
+              <m:r>
+                <w:rPr>
+                  <w:rFonts w:ascii="Cambria Math" w:eastAsiaTheme="minorEastAsia" w:hAnsi="Cambria Math"/>
+                  <w:sz w:val="18"/>
+                  <w:szCs w:val="18"/>
+                </w:rPr>
+                <m:t>g</m:t>
+              </m:r>
+            </m:e>
+            <m:sub>
+              <m:r>
+                <w:rPr>
+                  <w:rFonts w:ascii="Cambria Math" w:eastAsiaTheme="minorEastAsia" w:hAnsi="Cambria Math"/>
+                  <w:sz w:val="18"/>
+                  <w:szCs w:val="18"/>
+                </w:rPr>
+                <m:t>1</m:t>
+              </m:r>
+            </m:sub>
+          </m:sSub>
+          <m:d>
+            <m:dPr>
+              <m:ctrlPr>
+                <w:rPr>
+                  <w:rFonts w:ascii="Cambria Math" w:eastAsiaTheme="minorEastAsia" w:hAnsi="Cambria Math"/>
+                  <w:i/>
+                  <w:sz w:val="18"/>
+                  <w:szCs w:val="18"/>
+                </w:rPr>
+              </m:ctrlPr>
+            </m:dPr>
+            <m:e>
+              <m:r>
+                <w:rPr>
+                  <w:rFonts w:ascii="Cambria Math" w:eastAsiaTheme="minorEastAsia" w:hAnsi="Cambria Math"/>
+                  <w:sz w:val="18"/>
+                  <w:szCs w:val="18"/>
+                </w:rPr>
+                <m:t>x-1,y-1</m:t>
+              </m:r>
+            </m:e>
+          </m:d>
+          <m:r>
+            <w:rPr>
+              <w:rFonts w:ascii="Cambria Math" w:eastAsiaTheme="minorEastAsia" w:hAnsi="Cambria Math"/>
+              <w:sz w:val="18"/>
+              <w:szCs w:val="18"/>
+            </w:rPr>
+            <m:t>-2</m:t>
+          </m:r>
+          <m:sSub>
+            <m:sSubPr>
+              <m:ctrlPr>
+                <w:rPr>
+                  <w:rFonts w:ascii="Cambria Math" w:eastAsiaTheme="minorEastAsia" w:hAnsi="Cambria Math"/>
+                  <w:i/>
+                  <w:sz w:val="18"/>
+                  <w:szCs w:val="18"/>
+                </w:rPr>
+              </m:ctrlPr>
+            </m:sSubPr>
+            <m:e>
+              <m:r>
+                <w:rPr>
+                  <w:rFonts w:ascii="Cambria Math" w:eastAsiaTheme="minorEastAsia" w:hAnsi="Cambria Math"/>
+                  <w:sz w:val="18"/>
+                  <w:szCs w:val="18"/>
+                </w:rPr>
+                <m:t>g</m:t>
+              </m:r>
+            </m:e>
+            <m:sub>
+              <m:r>
+                <w:rPr>
+                  <w:rFonts w:ascii="Cambria Math" w:eastAsiaTheme="minorEastAsia" w:hAnsi="Cambria Math"/>
+                  <w:sz w:val="18"/>
+                  <w:szCs w:val="18"/>
+                </w:rPr>
+                <m:t>1</m:t>
+              </m:r>
+            </m:sub>
+          </m:sSub>
+          <m:d>
+            <m:dPr>
+              <m:ctrlPr>
+                <w:rPr>
+                  <w:rFonts w:ascii="Cambria Math" w:eastAsiaTheme="minorEastAsia" w:hAnsi="Cambria Math"/>
+                  <w:i/>
+                  <w:sz w:val="18"/>
+                  <w:szCs w:val="18"/>
+                </w:rPr>
+              </m:ctrlPr>
+            </m:dPr>
+            <m:e>
+              <m:r>
+                <w:rPr>
+                  <w:rFonts w:ascii="Cambria Math" w:eastAsiaTheme="minorEastAsia" w:hAnsi="Cambria Math"/>
+                  <w:sz w:val="18"/>
+                  <w:szCs w:val="18"/>
+                </w:rPr>
+                <m:t>x</m:t>
+              </m:r>
+              <m:r>
+                <w:rPr>
+                  <w:rFonts w:ascii="Cambria Math" w:eastAsiaTheme="minorEastAsia" w:hAnsi="Cambria Math"/>
+                  <w:sz w:val="18"/>
+                  <w:szCs w:val="18"/>
+                </w:rPr>
+                <m:t>,y</m:t>
+              </m:r>
+              <m:r>
+                <w:rPr>
+                  <w:rFonts w:ascii="Cambria Math" w:eastAsiaTheme="minorEastAsia" w:hAnsi="Cambria Math"/>
+                  <w:sz w:val="18"/>
+                  <w:szCs w:val="18"/>
+                </w:rPr>
+                <m:t>-</m:t>
+              </m:r>
+              <m:r>
+                <w:rPr>
+                  <w:rFonts w:ascii="Cambria Math" w:eastAsiaTheme="minorEastAsia" w:hAnsi="Cambria Math"/>
+                  <w:sz w:val="18"/>
+                  <w:szCs w:val="18"/>
+                </w:rPr>
+                <m:t>1</m:t>
+              </m:r>
+            </m:e>
+          </m:d>
+          <m:r>
+            <w:rPr>
+              <w:rFonts w:ascii="Cambria Math" w:eastAsiaTheme="minorEastAsia" w:hAnsi="Cambria Math"/>
+              <w:sz w:val="18"/>
+              <w:szCs w:val="18"/>
+            </w:rPr>
+            <m:t>-</m:t>
+          </m:r>
+          <m:sSub>
+            <m:sSubPr>
+              <m:ctrlPr>
+                <w:rPr>
+                  <w:rFonts w:ascii="Cambria Math" w:eastAsiaTheme="minorEastAsia" w:hAnsi="Cambria Math"/>
+                  <w:i/>
+                  <w:sz w:val="18"/>
+                  <w:szCs w:val="18"/>
+                </w:rPr>
+              </m:ctrlPr>
+            </m:sSubPr>
+            <m:e>
+              <m:r>
+                <w:rPr>
+                  <w:rFonts w:ascii="Cambria Math" w:eastAsiaTheme="minorEastAsia" w:hAnsi="Cambria Math"/>
+                  <w:sz w:val="18"/>
+                  <w:szCs w:val="18"/>
+                </w:rPr>
+                <m:t>g</m:t>
+              </m:r>
+            </m:e>
+            <m:sub>
+              <m:r>
+                <w:rPr>
+                  <w:rFonts w:ascii="Cambria Math" w:eastAsiaTheme="minorEastAsia" w:hAnsi="Cambria Math"/>
+                  <w:sz w:val="18"/>
+                  <w:szCs w:val="18"/>
+                </w:rPr>
+                <m:t>1</m:t>
+              </m:r>
+            </m:sub>
+          </m:sSub>
+          <m:d>
+            <m:dPr>
+              <m:ctrlPr>
+                <w:rPr>
+                  <w:rFonts w:ascii="Cambria Math" w:eastAsiaTheme="minorEastAsia" w:hAnsi="Cambria Math"/>
+                  <w:i/>
+                  <w:sz w:val="18"/>
+                  <w:szCs w:val="18"/>
+                </w:rPr>
+              </m:ctrlPr>
+            </m:dPr>
+            <m:e>
+              <m:r>
+                <w:rPr>
+                  <w:rFonts w:ascii="Cambria Math" w:eastAsiaTheme="minorEastAsia" w:hAnsi="Cambria Math"/>
+                  <w:sz w:val="18"/>
+                  <w:szCs w:val="18"/>
+                </w:rPr>
+                <m:t>x</m:t>
+              </m:r>
+              <m:r>
+                <w:rPr>
+                  <w:rFonts w:ascii="Cambria Math" w:eastAsiaTheme="minorEastAsia" w:hAnsi="Cambria Math"/>
+                  <w:sz w:val="18"/>
+                  <w:szCs w:val="18"/>
+                </w:rPr>
+                <m:t>+</m:t>
+              </m:r>
+              <m:r>
+                <w:rPr>
+                  <w:rFonts w:ascii="Cambria Math" w:eastAsiaTheme="minorEastAsia" w:hAnsi="Cambria Math"/>
+                  <w:sz w:val="18"/>
+                  <w:szCs w:val="18"/>
+                </w:rPr>
+                <m:t>1,y</m:t>
+              </m:r>
+              <m:r>
+                <w:rPr>
+                  <w:rFonts w:ascii="Cambria Math" w:eastAsiaTheme="minorEastAsia" w:hAnsi="Cambria Math"/>
+                  <w:sz w:val="18"/>
+                  <w:szCs w:val="18"/>
+                </w:rPr>
+                <m:t>-</m:t>
+              </m:r>
+              <m:r>
+                <w:rPr>
+                  <w:rFonts w:ascii="Cambria Math" w:eastAsiaTheme="minorEastAsia" w:hAnsi="Cambria Math"/>
+                  <w:sz w:val="18"/>
+                  <w:szCs w:val="18"/>
+                </w:rPr>
+                <m:t>1</m:t>
+              </m:r>
+            </m:e>
+          </m:d>
+        </m:oMath>
+      </m:oMathPara>
+    </w:p>
+    <w:p>
+      <w:pPr>
+        <w:jc w:val="center"/>
+        <w:rPr>
+          <w:rFonts w:eastAsiaTheme="minorEastAsia"/>
+          <w:sz w:val="18"/>
+          <w:szCs w:val="18"/>
+        </w:rPr>
+      </w:pPr>
+    </w:p>
+    <w:p>
+      <w:pPr>
+        <w:rPr>
+          <w:rFonts w:eastAsiaTheme="minorEastAsia"/>
+        </w:rPr>
+      </w:pPr>
+      <w:r>
+        <w:rPr>
+          <w:rFonts w:eastAsiaTheme="minorEastAsia"/>
+        </w:rPr>
+        <w:t>În generația următoare trec doar Ps – Ps * Pc indivizi, dintre care Ps* Pc indivizi sunt generați în fiecare generație, unde Ps este numărul total de indivizi, iar Pc – rata de încrucișare. Selecția cromozomilor se efctuează random, iar crossover-ul folosit pentru generarea descendenților este în două puncte.</w:t>
+      </w:r>
+    </w:p>
+    <w:p>
+      <w:pPr>
+        <w:jc w:val="center"/>
+        <w:rPr>
+          <w:rFonts w:eastAsiaTheme="minorEastAsia"/>
+          <w:sz w:val="18"/>
+          <w:szCs w:val="18"/>
+        </w:rPr>
+      </w:pPr>
+    </w:p>
+    <w:p>
+      <w:pPr>
+        <w:jc w:val="center"/>
+        <w:rPr>
+          <w:rFonts w:eastAsiaTheme="minorEastAsia"/>
+          <w:sz w:val="18"/>
+          <w:szCs w:val="18"/>
+        </w:rPr>
+      </w:pPr>
+    </w:p>
+    <w:p>
+      <w:pPr>
+        <w:jc w:val="center"/>
+        <w:rPr>
+          <w:rFonts w:eastAsiaTheme="minorEastAsia"/>
+          <w:sz w:val="18"/>
+          <w:szCs w:val="18"/>
+        </w:rPr>
+      </w:pPr>
+    </w:p>
+    <w:p>
+      <w:pPr>
+        <w:jc w:val="center"/>
+        <w:rPr>
+          <w:rFonts w:eastAsiaTheme="minorEastAsia"/>
+          <w:sz w:val="18"/>
+          <w:szCs w:val="18"/>
+        </w:rPr>
+      </w:pPr>
+    </w:p>
+    <w:p>
+      <w:pPr>
+        <w:pStyle w:val="ListParagraph"/>
+        <w:numPr>
+          <w:ilvl w:val="0"/>
+          <w:numId w:val="4"/>
+        </w:numPr>
+        <w:rPr>
+          <w:rStyle w:val="SubtleReference"/>
+          <w:sz w:val="28"/>
+          <w:szCs w:val="28"/>
+        </w:rPr>
+      </w:pPr>
+      <w:r>
+        <w:rPr>
+          <w:rStyle w:val="SubtleReference"/>
+          <w:sz w:val="28"/>
+          <w:szCs w:val="28"/>
+        </w:rPr>
+        <w:lastRenderedPageBreak/>
+        <w:t>Implementare algoritm</w:t>
+      </w:r>
+    </w:p>
+    <w:p>
+      <w:r>
+        <w:tab/>
+      </w:r>
+      <w:r>
+        <w:t>Cum zice și titlul,  acest concept al algoritmului genetic</w:t>
+      </w:r>
+      <w:r>
+        <w:t xml:space="preserve"> folosit pentru îmbunătățirea contrastului imaginii este bazat pe cromozomi generați random.</w:t>
+      </w:r>
+      <w:r>
+        <w:br/>
+      </w:r>
+    </w:p>
+    <w:p>
+      <w:pPr>
+        <w:pStyle w:val="ListParagraph"/>
+        <w:numPr>
+          <w:ilvl w:val="1"/>
+          <w:numId w:val="4"/>
+        </w:numPr>
+        <w:rPr>
+          <w:rStyle w:val="SubtleReference"/>
+        </w:rPr>
+      </w:pPr>
+      <w:r>
+        <w:rPr>
+          <w:rStyle w:val="SubtleReference"/>
+        </w:rPr>
+        <w:t xml:space="preserve"> </w:t>
+      </w:r>
+      <w:r>
+        <w:rPr>
+          <w:rStyle w:val="SubtleReference"/>
         </w:rPr>
         <w:t>Etapele integrate în cadrul implementăriii algoritmului:</w:t>
       </w:r>
@@ -185,16 +1833,8 @@
           <w:ilvl w:val="0"/>
           <w:numId w:val="1"/>
         </w:numPr>
-        <w:rPr>
-          <w:sz w:val="24"/>
-          <w:szCs w:val="24"/>
-        </w:rPr>
-      </w:pPr>
-      <w:r>
-        <w:rPr>
-          <w:sz w:val="24"/>
-          <w:szCs w:val="24"/>
-        </w:rPr>
+      </w:pPr>
+      <w:r>
         <w:t>Generarea populației inițiale</w:t>
       </w:r>
     </w:p>
@@ -205,16 +1845,8 @@
           <w:ilvl w:val="0"/>
           <w:numId w:val="1"/>
         </w:numPr>
-        <w:rPr>
-          <w:sz w:val="24"/>
-          <w:szCs w:val="24"/>
-        </w:rPr>
-      </w:pPr>
-      <w:r>
-        <w:rPr>
-          <w:sz w:val="24"/>
-          <w:szCs w:val="24"/>
-        </w:rPr>
+      </w:pPr>
+      <w:r>
         <w:t>Selecție</w:t>
       </w:r>
     </w:p>
@@ -225,16 +1857,8 @@
           <w:ilvl w:val="0"/>
           <w:numId w:val="1"/>
         </w:numPr>
-        <w:rPr>
-          <w:sz w:val="24"/>
-          <w:szCs w:val="24"/>
-        </w:rPr>
-      </w:pPr>
-      <w:r>
-        <w:rPr>
-          <w:sz w:val="24"/>
-          <w:szCs w:val="24"/>
-        </w:rPr>
+      </w:pPr>
+      <w:r>
         <w:t>Crossover</w:t>
       </w:r>
     </w:p>
@@ -245,16 +1869,8 @@
           <w:ilvl w:val="0"/>
           <w:numId w:val="1"/>
         </w:numPr>
-        <w:rPr>
-          <w:sz w:val="24"/>
-          <w:szCs w:val="24"/>
-        </w:rPr>
-      </w:pPr>
-      <w:r>
-        <w:rPr>
-          <w:sz w:val="24"/>
-          <w:szCs w:val="24"/>
-        </w:rPr>
+      </w:pPr>
+      <w:r>
         <w:t>Fitness</w:t>
       </w:r>
     </w:p>
@@ -265,213 +1881,120 @@
           <w:ilvl w:val="0"/>
           <w:numId w:val="1"/>
         </w:numPr>
-        <w:rPr>
-          <w:sz w:val="24"/>
-          <w:szCs w:val="24"/>
-        </w:rPr>
-      </w:pPr>
-      <w:r>
-        <w:rPr>
-          <w:sz w:val="24"/>
-          <w:szCs w:val="24"/>
-        </w:rPr>
+      </w:pPr>
+      <w:r>
         <w:t>Analiză</w:t>
       </w:r>
     </w:p>
     <w:p>
-      <w:pPr>
-        <w:rPr>
-          <w:sz w:val="24"/>
-          <w:szCs w:val="24"/>
-        </w:rPr>
-      </w:pPr>
-      <w:r>
-        <w:rPr>
-          <w:sz w:val="24"/>
-          <w:szCs w:val="24"/>
-        </w:rPr>
+      <w:r>
         <w:tab/>
-        <w:t>Populația inițială de cromozomi a fost generată folosind  un generator random de întregi. Dimensiunea fiecărui cromozom fiind egala cu numărul de niveluri de gri din imainea care urmeaza să fie procesată.</w:t>
-      </w:r>
-    </w:p>
-    <w:p>
-      <w:pPr>
-        <w:rPr>
-          <w:sz w:val="24"/>
-          <w:szCs w:val="24"/>
-        </w:rPr>
-      </w:pPr>
-      <w:r>
-        <w:rPr>
-          <w:sz w:val="24"/>
-          <w:szCs w:val="24"/>
-        </w:rPr>
+        <w:t>Populația inițială de cromozomi a fost generată folosind  un generator random de întregi. Dimensiunea fiecărui cromozom fiind egala cu numărul de niveluri de gri din ima</w:t>
+      </w:r>
+      <w:r>
+        <w:t>g</w:t>
+      </w:r>
+      <w:r>
+        <w:t>inea care urmeaza să fie procesată.</w:t>
+      </w:r>
+      <w:r>
+        <w:t xml:space="preserve"> Vectorul generat trebuie sortat crescător.</w:t>
+      </w:r>
+    </w:p>
+    <w:p>
+      <w:r>
         <w:tab/>
         <w:t xml:space="preserve">Pentru îmbuătățirea contrastului imaginii este necesar să înlocuim fiecare nivel de gri din imaginea inițială cu </w:t>
       </w:r>
       <w:r>
-        <w:rPr>
-          <w:sz w:val="24"/>
-          <w:szCs w:val="24"/>
-        </w:rPr>
         <w:t>nivelul de gri din cromozomul generat random folsind o funcție de transormare.</w:t>
       </w:r>
     </w:p>
     <w:p>
       <w:pPr>
         <w:jc w:val="center"/>
-        <w:rPr>
-          <w:sz w:val="24"/>
-          <w:szCs w:val="24"/>
-        </w:rPr>
-      </w:pPr>
-      <w:r>
-        <w:rPr>
-          <w:sz w:val="24"/>
-          <w:szCs w:val="24"/>
-        </w:rPr>
+      </w:pPr>
+      <w:r>
         <w:t>T(G(k)) = C</w:t>
       </w:r>
       <w:r>
         <w:rPr>
-          <w:sz w:val="24"/>
-          <w:szCs w:val="24"/>
           <w:vertAlign w:val="subscript"/>
         </w:rPr>
         <w:t>i</w:t>
       </w:r>
       <w:r>
-        <w:rPr>
-          <w:sz w:val="24"/>
-          <w:szCs w:val="24"/>
-        </w:rPr>
         <w:t>(k),  k = 1,2,3…n</w:t>
       </w:r>
-    </w:p>
-    <w:p>
-      <w:pPr>
-        <w:rPr>
-          <w:sz w:val="24"/>
-          <w:szCs w:val="24"/>
-        </w:rPr>
-      </w:pPr>
-      <w:r>
-        <w:rPr>
-          <w:sz w:val="24"/>
-          <w:szCs w:val="24"/>
-        </w:rPr>
+      <w:r>
+        <w:t xml:space="preserve">  (3)</w:t>
+      </w:r>
+    </w:p>
+    <w:p>
+      <w:r>
         <w:tab/>
       </w:r>
       <w:r>
-        <w:rPr>
-          <w:sz w:val="24"/>
-          <w:szCs w:val="24"/>
-        </w:rPr>
         <w:t>Unde T este transformarea propriu-zisă, G(k) este nivelul de gri din imaginea inițială, iar C(k) = valoarea cromozomului.</w:t>
       </w:r>
       <w:r>
-        <w:rPr>
-          <w:sz w:val="24"/>
-          <w:szCs w:val="24"/>
-        </w:rPr>
-        <w:t xml:space="preserve"> Etapă implementată de funcția enhance.</w:t>
-      </w:r>
-    </w:p>
-    <w:p>
-      <w:pPr>
-        <w:rPr>
-          <w:sz w:val="24"/>
-          <w:szCs w:val="24"/>
-        </w:rPr>
-      </w:pPr>
-      <w:r>
-        <w:rPr>
-          <w:sz w:val="24"/>
-          <w:szCs w:val="24"/>
-        </w:rPr>
+        <w:t xml:space="preserve"> Etapă implementată de funcția </w:t>
+      </w:r>
+      <w:r>
+        <w:rPr>
+          <w:i/>
+          <w:iCs/>
+        </w:rPr>
+        <w:t>enhance</w:t>
+      </w:r>
+      <w:r>
+        <w:t>.</w:t>
+      </w:r>
+    </w:p>
+    <w:p>
+      <w:r>
         <w:tab/>
         <w:t>Se calculeaza fitness-ul pentru fiecare imagine nou formată. Pentru calcularea acestei valori avem nevoie de ”marginile” (edges), acestea sunt punctele imaginii in care contrastele diferă esențial, punctele de trecere între obiectele din imagine și fundal, imaginii calculate cu operatorul sobel</w:t>
       </w:r>
       <w:r>
-        <w:rPr>
-          <w:sz w:val="24"/>
-          <w:szCs w:val="24"/>
-        </w:rPr>
         <w:t>. Ulterior se folosesc formulele din articol pentru calcularea valorii de fitness. Funcția fitness.</w:t>
       </w:r>
     </w:p>
     <w:p>
-      <w:pPr>
-        <w:rPr>
-          <w:sz w:val="24"/>
-          <w:szCs w:val="24"/>
-        </w:rPr>
-      </w:pPr>
-      <w:r>
-        <w:rPr>
-          <w:sz w:val="24"/>
-          <w:szCs w:val="24"/>
-        </w:rPr>
+      <w:r>
         <w:tab/>
         <w:t>Crossover-ul se realizeaza în două puncte. Fiecare generație de indivizi genereaza în următoarea generație doar PS*PC noi indivizi, unde PS este numărul de indivizi, iar PC rata de efectuare a crossover-ului.</w:t>
       </w:r>
     </w:p>
     <w:p>
-      <w:pPr>
-        <w:rPr>
-          <w:sz w:val="24"/>
-          <w:szCs w:val="24"/>
-        </w:rPr>
-      </w:pPr>
-      <w:r>
-        <w:rPr>
-          <w:sz w:val="24"/>
-          <w:szCs w:val="24"/>
-        </w:rPr>
+      <w:r>
         <w:tab/>
         <w:t>Se continua crearea noilor generații până nu este îndeplinită una din condițiile de terminație necesare. Deci generațiile se creează la infinit</w:t>
       </w:r>
       <w:r>
-        <w:rPr>
-          <w:sz w:val="24"/>
-          <w:szCs w:val="24"/>
-        </w:rPr>
         <w:t>. O nouă generație este creată de funcția perform_crossover, unde se calculeaza și valoarea de fitness pentru fiecare nou individ. Din aceasta etapa se selecteaza doar indivizii cu u rezultat al fitness-ului mai mare și doar în număr de PS*PC. Fiecare individ este adăugat in lista celor existenși deja. PS-ul scade o dată cu numărul de indivizi.</w:t>
       </w:r>
     </w:p>
     <w:p>
       <w:pPr>
-        <w:jc w:val="center"/>
-        <w:rPr>
-          <w:b/>
-          <w:bCs/>
-          <w:sz w:val="28"/>
-          <w:szCs w:val="28"/>
-        </w:rPr>
-      </w:pPr>
-      <w:r>
-        <w:rPr>
-          <w:b/>
-          <w:bCs/>
-          <w:sz w:val="28"/>
-          <w:szCs w:val="28"/>
-        </w:rPr>
-        <w:lastRenderedPageBreak/>
+        <w:pStyle w:val="ListParagraph"/>
+        <w:numPr>
+          <w:ilvl w:val="1"/>
+          <w:numId w:val="4"/>
+        </w:numPr>
+        <w:rPr>
+          <w:rStyle w:val="SubtleReference"/>
+        </w:rPr>
+      </w:pPr>
+      <w:r>
+        <w:rPr>
+          <w:rStyle w:val="SubtleReference"/>
+        </w:rPr>
         <w:t>Condiții de terminare</w:t>
       </w:r>
     </w:p>
     <w:p>
-      <w:pPr>
-        <w:rPr>
-          <w:sz w:val="24"/>
-          <w:szCs w:val="24"/>
-        </w:rPr>
-      </w:pPr>
-      <w:r>
-        <w:rPr>
-          <w:sz w:val="24"/>
-          <w:szCs w:val="24"/>
-        </w:rPr>
+      <w:r>
         <w:t>Procesul se încheie în cazul împliirii a uneia dintre următoarele condiții:</w:t>
       </w:r>
     </w:p>
@@ -482,23 +2005,11 @@
           <w:ilvl w:val="0"/>
           <w:numId w:val="3"/>
         </w:numPr>
-        <w:rPr>
-          <w:sz w:val="24"/>
-          <w:szCs w:val="24"/>
-        </w:rPr>
-      </w:pPr>
-      <w:r>
-        <w:rPr>
-          <w:sz w:val="24"/>
-          <w:szCs w:val="24"/>
-        </w:rPr>
+      </w:pPr>
+      <w:r>
         <w:t>Diferența dintre două generașii consecutive este mai mică decât epsilon. Epsilon a fost definit drept 0.02*</w:t>
       </w:r>
       <w:r>
-        <w:rPr>
-          <w:sz w:val="24"/>
-          <w:szCs w:val="24"/>
-        </w:rPr>
         <w:t>cea_mai_mare_val_de_fitness;</w:t>
       </w:r>
     </w:p>
@@ -509,59 +2020,37 @@
           <w:ilvl w:val="0"/>
           <w:numId w:val="3"/>
         </w:numPr>
-        <w:rPr>
-          <w:sz w:val="24"/>
-          <w:szCs w:val="24"/>
-        </w:rPr>
-      </w:pPr>
-      <w:r>
-        <w:rPr>
-          <w:sz w:val="24"/>
-          <w:szCs w:val="24"/>
-        </w:rPr>
+      </w:pPr>
+      <w:r>
         <w:t>PS = 1</w:t>
       </w:r>
     </w:p>
     <w:p>
       <w:pPr>
-        <w:rPr>
-          <w:sz w:val="24"/>
-          <w:szCs w:val="24"/>
-        </w:rPr>
-      </w:pPr>
-    </w:p>
-    <w:p>
-      <w:pPr>
-        <w:jc w:val="center"/>
-        <w:rPr>
-          <w:b/>
-          <w:bCs/>
-          <w:sz w:val="28"/>
-          <w:szCs w:val="28"/>
-        </w:rPr>
-      </w:pPr>
-      <w:r>
-        <w:rPr>
-          <w:b/>
-          <w:bCs/>
-          <w:sz w:val="28"/>
-          <w:szCs w:val="28"/>
+        <w:pStyle w:val="ListParagraph"/>
+        <w:ind w:left="1440"/>
+      </w:pPr>
+    </w:p>
+    <w:p>
+      <w:pPr>
+        <w:pStyle w:val="ListParagraph"/>
+        <w:numPr>
+          <w:ilvl w:val="1"/>
+          <w:numId w:val="4"/>
+        </w:numPr>
+        <w:rPr>
+          <w:rStyle w:val="SubtleReference"/>
+        </w:rPr>
+      </w:pPr>
+      <w:r>
+        <w:rPr>
+          <w:rStyle w:val="SubtleReference"/>
         </w:rPr>
         <w:t>Detalii implementare</w:t>
       </w:r>
     </w:p>
     <w:p>
-      <w:pPr>
-        <w:rPr>
-          <w:sz w:val="24"/>
-          <w:szCs w:val="24"/>
-        </w:rPr>
-      </w:pPr>
-      <w:r>
-        <w:rPr>
-          <w:sz w:val="24"/>
-          <w:szCs w:val="24"/>
-        </w:rPr>
+      <w:r>
         <w:t>Limbaj de programare:</w:t>
       </w:r>
     </w:p>
@@ -575,32 +2064,19 @@
         <w:rPr>
           <w:i/>
           <w:iCs/>
-          <w:sz w:val="24"/>
-          <w:szCs w:val="24"/>
         </w:rPr>
       </w:pPr>
       <w:r>
         <w:rPr>
           <w:i/>
           <w:iCs/>
-          <w:sz w:val="24"/>
-          <w:szCs w:val="24"/>
         </w:rPr>
         <w:t>Python</w:t>
       </w:r>
     </w:p>
     <w:p>
-      <w:pPr>
-        <w:rPr>
-          <w:sz w:val="24"/>
-          <w:szCs w:val="24"/>
-        </w:rPr>
-      </w:pPr>
-      <w:r>
-        <w:rPr>
-          <w:sz w:val="24"/>
-          <w:szCs w:val="24"/>
-        </w:rPr>
+      <w:r>
+        <w:lastRenderedPageBreak/>
         <w:t>Biblioteci folosite:</w:t>
       </w:r>
     </w:p>
@@ -611,25 +2087,15 @@
           <w:ilvl w:val="0"/>
           <w:numId w:val="1"/>
         </w:numPr>
-        <w:rPr>
-          <w:sz w:val="24"/>
-          <w:szCs w:val="24"/>
-        </w:rPr>
       </w:pPr>
       <w:r>
         <w:rPr>
           <w:i/>
           <w:iCs/>
-          <w:sz w:val="24"/>
-          <w:szCs w:val="24"/>
         </w:rPr>
         <w:t>OpenCV</w:t>
       </w:r>
       <w:r>
-        <w:rPr>
-          <w:sz w:val="24"/>
-          <w:szCs w:val="24"/>
-        </w:rPr>
         <w:t>, pentru procesarea imaginilor</w:t>
       </w:r>
     </w:p>
@@ -640,25 +2106,15 @@
           <w:ilvl w:val="0"/>
           <w:numId w:val="1"/>
         </w:numPr>
-        <w:rPr>
-          <w:sz w:val="24"/>
-          <w:szCs w:val="24"/>
-        </w:rPr>
       </w:pPr>
       <w:r>
         <w:rPr>
           <w:i/>
           <w:iCs/>
-          <w:sz w:val="24"/>
-          <w:szCs w:val="24"/>
         </w:rPr>
         <w:t>Numpy</w:t>
       </w:r>
       <w:r>
-        <w:rPr>
-          <w:sz w:val="24"/>
-          <w:szCs w:val="24"/>
-        </w:rPr>
         <w:t>, pentru operațiile de transformare a matricilor</w:t>
       </w:r>
     </w:p>
@@ -672,32 +2128,18 @@
         <w:rPr>
           <w:i/>
           <w:iCs/>
-          <w:sz w:val="24"/>
-          <w:szCs w:val="24"/>
         </w:rPr>
       </w:pPr>
       <w:r>
         <w:rPr>
           <w:i/>
           <w:iCs/>
-          <w:sz w:val="24"/>
-          <w:szCs w:val="24"/>
         </w:rPr>
         <w:t>Math</w:t>
       </w:r>
     </w:p>
     <w:p>
-      <w:pPr>
-        <w:rPr>
-          <w:sz w:val="24"/>
-          <w:szCs w:val="24"/>
-        </w:rPr>
-      </w:pPr>
-      <w:r>
-        <w:rPr>
-          <w:sz w:val="24"/>
-          <w:szCs w:val="24"/>
-        </w:rPr>
+      <w:r>
         <w:t>Valori cu care am operat:</w:t>
       </w:r>
     </w:p>
@@ -711,16 +2153,12 @@
         <w:rPr>
           <w:i/>
           <w:iCs/>
-          <w:sz w:val="24"/>
-          <w:szCs w:val="24"/>
         </w:rPr>
       </w:pPr>
       <w:r>
         <w:rPr>
           <w:i/>
           <w:iCs/>
-          <w:sz w:val="24"/>
-          <w:szCs w:val="24"/>
         </w:rPr>
         <w:t>PS = 50</w:t>
       </w:r>
@@ -735,16 +2173,12 @@
         <w:rPr>
           <w:i/>
           <w:iCs/>
-          <w:sz w:val="24"/>
-          <w:szCs w:val="24"/>
         </w:rPr>
       </w:pPr>
       <w:r>
         <w:rPr>
           <w:i/>
           <w:iCs/>
-          <w:sz w:val="24"/>
-          <w:szCs w:val="24"/>
         </w:rPr>
         <w:t>PC = 0.2</w:t>
       </w:r>
@@ -759,16 +2193,12 @@
         <w:rPr>
           <w:i/>
           <w:iCs/>
-          <w:sz w:val="24"/>
-          <w:szCs w:val="24"/>
         </w:rPr>
       </w:pPr>
       <w:r>
         <w:rPr>
           <w:i/>
           <w:iCs/>
-          <w:sz w:val="24"/>
-          <w:szCs w:val="24"/>
         </w:rPr>
         <w:t>Num_crossovers = 20</w:t>
       </w:r>
@@ -783,60 +2213,47 @@
         <w:rPr>
           <w:i/>
           <w:iCs/>
-          <w:sz w:val="24"/>
-          <w:szCs w:val="24"/>
         </w:rPr>
       </w:pPr>
       <w:r>
         <w:rPr>
           <w:i/>
           <w:iCs/>
-          <w:sz w:val="24"/>
-          <w:szCs w:val="24"/>
         </w:rPr>
         <w:t>Eps = 0.02 * greatest_fit</w:t>
       </w:r>
     </w:p>
     <w:p>
       <w:pPr>
-        <w:rPr>
-          <w:sz w:val="24"/>
-          <w:szCs w:val="24"/>
-        </w:rPr>
-      </w:pPr>
-    </w:p>
-    <w:p>
-      <w:pPr>
-        <w:jc w:val="center"/>
-        <w:rPr>
-          <w:b/>
-          <w:bCs/>
-          <w:sz w:val="28"/>
-          <w:szCs w:val="28"/>
-        </w:rPr>
-      </w:pPr>
-      <w:r>
-        <w:rPr>
-          <w:b/>
-          <w:bCs/>
-          <w:sz w:val="28"/>
-          <w:szCs w:val="28"/>
+        <w:pStyle w:val="ListParagraph"/>
+        <w:rPr>
+          <w:i/>
+          <w:iCs/>
+        </w:rPr>
+      </w:pPr>
+    </w:p>
+    <w:p>
+      <w:pPr>
+        <w:pStyle w:val="ListParagraph"/>
+        <w:numPr>
+          <w:ilvl w:val="1"/>
+          <w:numId w:val="4"/>
+        </w:numPr>
+        <w:rPr>
+          <w:rStyle w:val="SubtleReference"/>
+        </w:rPr>
+      </w:pPr>
+      <w:r>
+        <w:rPr>
+          <w:rStyle w:val="SubtleReference"/>
         </w:rPr>
         <w:t>Rezultate obținute</w:t>
       </w:r>
     </w:p>
     <w:p>
-      <w:pPr>
-        <w:rPr>
-          <w:sz w:val="24"/>
-          <w:szCs w:val="24"/>
-        </w:rPr>
-      </w:pPr>
       <w:r>
         <w:rPr>
           <w:noProof/>
-          <w:sz w:val="24"/>
-          <w:szCs w:val="24"/>
         </w:rPr>
         <w:drawing>
           <wp:anchor distT="0" distB="0" distL="114300" distR="114300" simplePos="0" relativeHeight="251659264" behindDoc="0" locked="0" layoutInCell="1" allowOverlap="1" wp14:anchorId="6990D45E" wp14:editId="51DBACE9">
@@ -904,8 +2321,6 @@
       <w:r>
         <w:rPr>
           <w:noProof/>
-          <w:sz w:val="24"/>
-          <w:szCs w:val="24"/>
         </w:rPr>
         <w:drawing>
           <wp:anchor distT="0" distB="0" distL="114300" distR="114300" simplePos="0" relativeHeight="251658240" behindDoc="0" locked="0" layoutInCell="1" allowOverlap="1" wp14:anchorId="72343D11" wp14:editId="3B1CB294">
@@ -971,124 +2386,53 @@
         </w:drawing>
       </w:r>
       <w:r>
+        <w:tab/>
+        <w:t xml:space="preserve">       Imagine originală                                                               Imagine prelucrată</w:t>
+      </w:r>
+    </w:p>
+    <w:p/>
+    <w:p>
+      <w:pPr>
+        <w:pStyle w:val="ListParagraph"/>
+      </w:pPr>
+    </w:p>
+    <w:p>
+      <w:r>
+        <w:tab/>
+      </w:r>
+    </w:p>
+    <w:p/>
+    <w:p/>
+    <w:p/>
+    <w:p/>
+    <w:p/>
+    <w:p/>
+    <w:p/>
+    <w:p>
+      <w:r>
+        <w:tab/>
+        <w:t xml:space="preserve">       Imagine originală                                                               Imagine prelucrată</w:t>
+      </w:r>
+    </w:p>
+    <w:p>
+      <w:pPr>
         <w:rPr>
           <w:sz w:val="24"/>
           <w:szCs w:val="24"/>
         </w:rPr>
-        <w:tab/>
-        <w:t xml:space="preserve">       Imagine originală                                                               Imagine prelucrată</w:t>
-      </w:r>
-    </w:p>
-    <w:p>
-      <w:pPr>
-        <w:rPr>
-          <w:sz w:val="24"/>
-          <w:szCs w:val="24"/>
-        </w:rPr>
-      </w:pPr>
-    </w:p>
-    <w:p>
-      <w:pPr>
-        <w:pStyle w:val="ListParagraph"/>
-        <w:rPr>
-          <w:sz w:val="24"/>
-          <w:szCs w:val="24"/>
-        </w:rPr>
-      </w:pPr>
-    </w:p>
-    <w:p>
-      <w:pPr>
-        <w:rPr>
-          <w:sz w:val="24"/>
-          <w:szCs w:val="24"/>
-        </w:rPr>
-      </w:pPr>
-      <w:r>
-        <w:rPr>
-          <w:sz w:val="24"/>
-          <w:szCs w:val="24"/>
-        </w:rPr>
-        <w:tab/>
-      </w:r>
-    </w:p>
-    <w:p>
-      <w:pPr>
-        <w:rPr>
-          <w:sz w:val="24"/>
-          <w:szCs w:val="24"/>
-        </w:rPr>
-      </w:pPr>
-    </w:p>
-    <w:p>
-      <w:pPr>
-        <w:rPr>
-          <w:sz w:val="24"/>
-          <w:szCs w:val="24"/>
-        </w:rPr>
-      </w:pPr>
-    </w:p>
-    <w:p>
-      <w:pPr>
-        <w:rPr>
-          <w:sz w:val="24"/>
-          <w:szCs w:val="24"/>
-        </w:rPr>
-      </w:pPr>
-    </w:p>
-    <w:p>
-      <w:pPr>
-        <w:rPr>
-          <w:sz w:val="24"/>
-          <w:szCs w:val="24"/>
-        </w:rPr>
-      </w:pPr>
-    </w:p>
-    <w:p>
-      <w:pPr>
-        <w:rPr>
-          <w:sz w:val="24"/>
-          <w:szCs w:val="24"/>
-        </w:rPr>
-      </w:pPr>
-    </w:p>
-    <w:p>
-      <w:pPr>
-        <w:rPr>
-          <w:sz w:val="24"/>
-          <w:szCs w:val="24"/>
-        </w:rPr>
-      </w:pPr>
-    </w:p>
-    <w:p>
-      <w:pPr>
-        <w:rPr>
-          <w:sz w:val="24"/>
-          <w:szCs w:val="24"/>
-        </w:rPr>
-      </w:pPr>
-    </w:p>
-    <w:p>
-      <w:pPr>
-        <w:rPr>
-          <w:sz w:val="24"/>
-          <w:szCs w:val="24"/>
-        </w:rPr>
       </w:pPr>
       <w:r>
         <w:rPr>
           <w:noProof/>
-          <w:sz w:val="24"/>
-          <w:szCs w:val="24"/>
-        </w:rPr>
-        <w:lastRenderedPageBreak/>
+        </w:rPr>
         <w:drawing>
-          <wp:anchor distT="0" distB="0" distL="114300" distR="114300" simplePos="0" relativeHeight="251660288" behindDoc="0" locked="0" layoutInCell="1" allowOverlap="1" wp14:anchorId="2A9127FF" wp14:editId="2073206E">
+          <wp:anchor distT="0" distB="0" distL="114300" distR="114300" simplePos="0" relativeHeight="251660288" behindDoc="0" locked="0" layoutInCell="1" allowOverlap="1" wp14:anchorId="2A9127FF" wp14:editId="4C36C6EB">
             <wp:simplePos x="0" y="0"/>
             <wp:positionH relativeFrom="column">
-              <wp:posOffset>3258275</wp:posOffset>
+              <wp:posOffset>3326765</wp:posOffset>
             </wp:positionH>
             <wp:positionV relativeFrom="paragraph">
-              <wp:posOffset>297180</wp:posOffset>
+              <wp:posOffset>1905</wp:posOffset>
             </wp:positionV>
             <wp:extent cx="2863215" cy="1610995"/>
             <wp:effectExtent l="0" t="0" r="0" b="8255"/>
@@ -1140,22 +2484,6 @@
       </w:r>
       <w:r>
         <w:rPr>
-          <w:sz w:val="24"/>
-          <w:szCs w:val="24"/>
-        </w:rPr>
-        <w:tab/>
-        <w:t xml:space="preserve">       Imagine originală                                                               Imagine prelucrată</w:t>
-      </w:r>
-    </w:p>
-    <w:p>
-      <w:pPr>
-        <w:rPr>
-          <w:sz w:val="24"/>
-          <w:szCs w:val="24"/>
-        </w:rPr>
-      </w:pPr>
-      <w:r>
-        <w:rPr>
           <w:noProof/>
           <w:sz w:val="24"/>
           <w:szCs w:val="24"/>
@@ -1221,29 +2549,80 @@
     <w:p>
       <w:pPr>
         <w:rPr>
+          <w:rStyle w:val="SubtleReference"/>
+        </w:rPr>
+      </w:pPr>
+      <w:r>
+        <w:rPr>
           <w:sz w:val="24"/>
           <w:szCs w:val="24"/>
         </w:rPr>
-      </w:pPr>
-      <w:r>
-        <w:rPr>
-          <w:sz w:val="24"/>
-          <w:szCs w:val="24"/>
-        </w:rPr>
         <w:tab/>
       </w:r>
     </w:p>
     <w:p>
       <w:pPr>
-        <w:rPr>
-          <w:sz w:val="24"/>
-          <w:szCs w:val="24"/>
-        </w:rPr>
-      </w:pPr>
+        <w:pStyle w:val="ListParagraph"/>
+        <w:numPr>
+          <w:ilvl w:val="0"/>
+          <w:numId w:val="4"/>
+        </w:numPr>
+        <w:rPr>
+          <w:rStyle w:val="SubtleReference"/>
+          <w:sz w:val="28"/>
+          <w:szCs w:val="28"/>
+        </w:rPr>
+      </w:pPr>
+      <w:r>
+        <w:rPr>
+          <w:rStyle w:val="SubtleReference"/>
+          <w:sz w:val="28"/>
+          <w:szCs w:val="28"/>
+        </w:rPr>
+        <w:t>Concluzii</w:t>
+      </w:r>
+    </w:p>
+    <w:p>
+      <w:pPr>
+        <w:rPr>
+          <w:rStyle w:val="SubtleReference"/>
+        </w:rPr>
+      </w:pPr>
+      <w:r>
+        <w:rPr>
+          <w:rStyle w:val="SubtleReference"/>
+        </w:rPr>
+        <w:tab/>
+      </w:r>
+      <w:r>
+        <w:rPr>
+          <w:rFonts w:eastAsiaTheme="minorEastAsia"/>
+        </w:rPr>
+        <w:t>În acest proiect am implementat al treilea</w:t>
+      </w:r>
+      <w:r>
+        <w:rPr>
+          <w:rFonts w:eastAsiaTheme="minorEastAsia"/>
+        </w:rPr>
+        <w:t xml:space="preserve"> concept descris în articolul de cercetare ”A survey on Image Contrast Enhancement Using Genetic Algorithm”, realizat de Akhilesh Vema, Archana: ”Chromosome </w:t>
+      </w:r>
+      <w:r>
+        <w:rPr>
+          <w:rFonts w:eastAsiaTheme="minorEastAsia"/>
+        </w:rPr>
+        <w:lastRenderedPageBreak/>
+        <w:t>structure based on random selection of integers”. Algoritmul se bazează pe crearea populației inițiale folosind un generator random de întregi de dimensiunea egală cu nivelurile de gri din imagine.</w:t>
+      </w:r>
+      <w:r>
+        <w:rPr>
+          <w:rFonts w:eastAsiaTheme="minorEastAsia"/>
+        </w:rPr>
+        <w:t xml:space="preserve"> Astfel, acest algoritm poate fi cu ușurință aplicat și folosit pentru imaginile în domenii precum produsele electronice de larg consum și alte tipuri de sisteme optice.</w:t>
+      </w:r>
     </w:p>
     <w:sectPr>
       <w:pgSz w:w="11906" w:h="16838"/>
-      <w:pgMar w:top="1417" w:right="1417" w:bottom="1417" w:left="1417" w:header="708" w:footer="708" w:gutter="0"/>
+      <w:pgMar w:top="1417" w:right="1133" w:bottom="1417" w:left="1134" w:header="708" w:footer="708" w:gutter="0"/>
       <w:cols w:space="708"/>
       <w:docGrid w:linePitch="360"/>
     </w:sectPr>
@@ -1254,6 +2633,119 @@
 <file path=word/numbering.xml><?xml version="1.0" encoding="utf-8"?>
 <w:numbering xmlns:wpc="http://schemas.microsoft.com/office/word/2010/wordprocessingCanvas" xmlns:cx="http://schemas.microsoft.com/office/drawing/2014/chartex" xmlns:cx1="http://schemas.microsoft.com/office/drawing/2015/9/8/chartex" xmlns:cx2="http://schemas.microsoft.com/office/drawing/2015/10/21/chartex" xmlns:cx3="http://schemas.microsoft.com/office/drawing/2016/5/9/chartex" xmlns:cx4="http://schemas.microsoft.com/office/drawing/2016/5/10/chartex" xmlns:cx5="http://schemas.microsoft.com/office/drawing/2016/5/11/chartex" xmlns:cx6="http://schemas.microsoft.com/office/drawing/2016/5/12/chartex" xmlns:cx7="http://schemas.microsoft.com/office/drawing/2016/5/13/chartex" xmlns:cx8="http://schemas.microsoft.com/office/drawing/2016/5/14/chartex" xmlns:mc="http://schemas.openxmlformats.org/markup-compatibility/2006" xmlns:aink="http://schemas.microsoft.com/office/drawing/2016/ink" xmlns:am3d="http://schemas.microsoft.com/office/drawing/2017/model3d" xmlns:o="urn:schemas-microsoft-com:office:office" xmlns:r="http://schemas.openxmlformats.org/officeDocument/2006/relationships" xmlns:m="http://schemas.openxmlformats.org/officeDocument/2006/math" xmlns:v="urn:schemas-microsoft-com:vml" xmlns:wp14="http://schemas.microsoft.com/office/word/2010/wordprocessingDrawing" xmlns:wp="http://schemas.openxmlformats.org/drawingml/2006/wordprocessingDrawing" xmlns:w10="urn:schemas-microsoft-com:office:word" xmlns:w="http://schemas.openxmlformats.org/wordprocessingml/2006/main" xmlns:w14="http://schemas.microsoft.com/office/word/2010/wordml" xmlns:w15="http://schemas.microsoft.com/office/word/2012/wordml" xmlns:w16cex="http://schemas.microsoft.com/office/word/2018/wordml/cex" xmlns:w16cid="http://schemas.microsoft.com/office/word/2016/wordml/cid" xmlns:w16="http://schemas.microsoft.com/office/word/2018/wordml" xmlns:w16sdtdh="http://schemas.microsoft.com/office/word/2020/wordml/sdtdatahash" xmlns:w16se="http://schemas.microsoft.com/office/word/2015/wordml/symex" xmlns:wpg="http://schemas.microsoft.com/office/word/2010/wordprocessingGroup" xmlns:wpi="http://schemas.microsoft.com/office/word/2010/wordprocessingInk" xmlns:wne="http://schemas.microsoft.com/office/word/2006/wordml" xmlns:wps="http://schemas.microsoft.com/office/word/2010/wordprocessingShape" mc:Ignorable="w14 w15 w16se w16cid w16 w16cex w16sdtdh wp14">
   <w:abstractNum w:abstractNumId="0" w15:restartNumberingAfterBreak="0">
+    <w:nsid w:val="36D71FDA"/>
+    <w:multiLevelType w:val="multilevel"/>
+    <w:tmpl w:val="29E46F3C"/>
+    <w:lvl w:ilvl="0">
+      <w:start w:val="3"/>
+      <w:numFmt w:val="decimal"/>
+      <w:lvlText w:val="%1"/>
+      <w:lvlJc w:val="left"/>
+      <w:pPr>
+        <w:ind w:left="360" w:hanging="360"/>
+      </w:pPr>
+      <w:rPr>
+        <w:rFonts w:hint="default"/>
+      </w:rPr>
+    </w:lvl>
+    <w:lvl w:ilvl="1">
+      <w:start w:val="4"/>
+      <w:numFmt w:val="decimal"/>
+      <w:lvlText w:val="%1.%2"/>
+      <w:lvlJc w:val="left"/>
+      <w:pPr>
+        <w:ind w:left="1080" w:hanging="360"/>
+      </w:pPr>
+      <w:rPr>
+        <w:rFonts w:hint="default"/>
+      </w:rPr>
+    </w:lvl>
+    <w:lvl w:ilvl="2">
+      <w:start w:val="1"/>
+      <w:numFmt w:val="decimal"/>
+      <w:lvlText w:val="%1.%2.%3"/>
+      <w:lvlJc w:val="left"/>
+      <w:pPr>
+        <w:ind w:left="2160" w:hanging="720"/>
+      </w:pPr>
+      <w:rPr>
+        <w:rFonts w:hint="default"/>
+      </w:rPr>
+    </w:lvl>
+    <w:lvl w:ilvl="3">
+      <w:start w:val="1"/>
+      <w:numFmt w:val="decimal"/>
+      <w:lvlText w:val="%1.%2.%3.%4"/>
+      <w:lvlJc w:val="left"/>
+      <w:pPr>
+        <w:ind w:left="2880" w:hanging="720"/>
+      </w:pPr>
+      <w:rPr>
+        <w:rFonts w:hint="default"/>
+      </w:rPr>
+    </w:lvl>
+    <w:lvl w:ilvl="4">
+      <w:start w:val="1"/>
+      <w:numFmt w:val="decimal"/>
+      <w:lvlText w:val="%1.%2.%3.%4.%5"/>
+      <w:lvlJc w:val="left"/>
+      <w:pPr>
+        <w:ind w:left="3960" w:hanging="1080"/>
+      </w:pPr>
+      <w:rPr>
+        <w:rFonts w:hint="default"/>
+      </w:rPr>
+    </w:lvl>
+    <w:lvl w:ilvl="5">
+      <w:start w:val="1"/>
+      <w:numFmt w:val="decimal"/>
+      <w:lvlText w:val="%1.%2.%3.%4.%5.%6"/>
+      <w:lvlJc w:val="left"/>
+      <w:pPr>
+        <w:ind w:left="4680" w:hanging="1080"/>
+      </w:pPr>
+      <w:rPr>
+        <w:rFonts w:hint="default"/>
+      </w:rPr>
+    </w:lvl>
+    <w:lvl w:ilvl="6">
+      <w:start w:val="1"/>
+      <w:numFmt w:val="decimal"/>
+      <w:lvlText w:val="%1.%2.%3.%4.%5.%6.%7"/>
+      <w:lvlJc w:val="left"/>
+      <w:pPr>
+        <w:ind w:left="5760" w:hanging="1440"/>
+      </w:pPr>
+      <w:rPr>
+        <w:rFonts w:hint="default"/>
+      </w:rPr>
+    </w:lvl>
+    <w:lvl w:ilvl="7">
+      <w:start w:val="1"/>
+      <w:numFmt w:val="decimal"/>
+      <w:lvlText w:val="%1.%2.%3.%4.%5.%6.%7.%8"/>
+      <w:lvlJc w:val="left"/>
+      <w:pPr>
+        <w:ind w:left="6480" w:hanging="1440"/>
+      </w:pPr>
+      <w:rPr>
+        <w:rFonts w:hint="default"/>
+      </w:rPr>
+    </w:lvl>
+    <w:lvl w:ilvl="8">
+      <w:start w:val="1"/>
+      <w:numFmt w:val="decimal"/>
+      <w:lvlText w:val="%1.%2.%3.%4.%5.%6.%7.%8.%9"/>
+      <w:lvlJc w:val="left"/>
+      <w:pPr>
+        <w:ind w:left="7200" w:hanging="1440"/>
+      </w:pPr>
+      <w:rPr>
+        <w:rFonts w:hint="default"/>
+      </w:rPr>
+    </w:lvl>
+  </w:abstractNum>
+  <w:abstractNum w:abstractNumId="1" w15:restartNumberingAfterBreak="0">
     <w:nsid w:val="3D7457E3"/>
     <w:multiLevelType w:val="hybridMultilevel"/>
     <w:tmpl w:val="EF58AC0E"/>
@@ -1366,7 +2858,7 @@
       </w:rPr>
     </w:lvl>
   </w:abstractNum>
-  <w:abstractNum w:abstractNumId="1" w15:restartNumberingAfterBreak="0">
+  <w:abstractNum w:abstractNumId="2" w15:restartNumberingAfterBreak="0">
     <w:nsid w:val="44135778"/>
     <w:multiLevelType w:val="hybridMultilevel"/>
     <w:tmpl w:val="D5C2F050"/>
@@ -1478,7 +2970,128 @@
       </w:rPr>
     </w:lvl>
   </w:abstractNum>
-  <w:abstractNum w:abstractNumId="2" w15:restartNumberingAfterBreak="0">
+  <w:abstractNum w:abstractNumId="3" w15:restartNumberingAfterBreak="0">
+    <w:nsid w:val="582C648A"/>
+    <w:multiLevelType w:val="multilevel"/>
+    <w:tmpl w:val="6C9AC38A"/>
+    <w:lvl w:ilvl="0">
+      <w:start w:val="1"/>
+      <w:numFmt w:val="decimal"/>
+      <w:lvlText w:val="%1."/>
+      <w:lvlJc w:val="left"/>
+      <w:pPr>
+        <w:ind w:left="720" w:hanging="360"/>
+      </w:pPr>
+      <w:rPr>
+        <w:rFonts w:hint="default"/>
+      </w:rPr>
+    </w:lvl>
+    <w:lvl w:ilvl="1">
+      <w:start w:val="1"/>
+      <w:numFmt w:val="decimal"/>
+      <w:isLgl/>
+      <w:lvlText w:val="%1.%2."/>
+      <w:lvlJc w:val="left"/>
+      <w:pPr>
+        <w:ind w:left="1065" w:hanging="360"/>
+      </w:pPr>
+      <w:rPr>
+        <w:rFonts w:hint="default"/>
+      </w:rPr>
+    </w:lvl>
+    <w:lvl w:ilvl="2">
+      <w:start w:val="1"/>
+      <w:numFmt w:val="decimal"/>
+      <w:isLgl/>
+      <w:lvlText w:val="%1.%2.%3."/>
+      <w:lvlJc w:val="left"/>
+      <w:pPr>
+        <w:ind w:left="1770" w:hanging="720"/>
+      </w:pPr>
+      <w:rPr>
+        <w:rFonts w:hint="default"/>
+      </w:rPr>
+    </w:lvl>
+    <w:lvl w:ilvl="3">
+      <w:start w:val="1"/>
+      <w:numFmt w:val="decimal"/>
+      <w:isLgl/>
+      <w:lvlText w:val="%1.%2.%3.%4."/>
+      <w:lvlJc w:val="left"/>
+      <w:pPr>
+        <w:ind w:left="2115" w:hanging="720"/>
+      </w:pPr>
+      <w:rPr>
+        <w:rFonts w:hint="default"/>
+      </w:rPr>
+    </w:lvl>
+    <w:lvl w:ilvl="4">
+      <w:start w:val="1"/>
+      <w:numFmt w:val="decimal"/>
+      <w:isLgl/>
+      <w:lvlText w:val="%1.%2.%3.%4.%5."/>
+      <w:lvlJc w:val="left"/>
+      <w:pPr>
+        <w:ind w:left="2820" w:hanging="1080"/>
+      </w:pPr>
+      <w:rPr>
+        <w:rFonts w:hint="default"/>
+      </w:rPr>
+    </w:lvl>
+    <w:lvl w:ilvl="5">
+      <w:start w:val="1"/>
+      <w:numFmt w:val="decimal"/>
+      <w:isLgl/>
+      <w:lvlText w:val="%1.%2.%3.%4.%5.%6."/>
+      <w:lvlJc w:val="left"/>
+      <w:pPr>
+        <w:ind w:left="3165" w:hanging="1080"/>
+      </w:pPr>
+      <w:rPr>
+        <w:rFonts w:hint="default"/>
+      </w:rPr>
+    </w:lvl>
+    <w:lvl w:ilvl="6">
+      <w:start w:val="1"/>
+      <w:numFmt w:val="decimal"/>
+      <w:isLgl/>
+      <w:lvlText w:val="%1.%2.%3.%4.%5.%6.%7."/>
+      <w:lvlJc w:val="left"/>
+      <w:pPr>
+        <w:ind w:left="3870" w:hanging="1440"/>
+      </w:pPr>
+      <w:rPr>
+        <w:rFonts w:hint="default"/>
+      </w:rPr>
+    </w:lvl>
+    <w:lvl w:ilvl="7">
+      <w:start w:val="1"/>
+      <w:numFmt w:val="decimal"/>
+      <w:isLgl/>
+      <w:lvlText w:val="%1.%2.%3.%4.%5.%6.%7.%8."/>
+      <w:lvlJc w:val="left"/>
+      <w:pPr>
+        <w:ind w:left="4215" w:hanging="1440"/>
+      </w:pPr>
+      <w:rPr>
+        <w:rFonts w:hint="default"/>
+      </w:rPr>
+    </w:lvl>
+    <w:lvl w:ilvl="8">
+      <w:start w:val="1"/>
+      <w:numFmt w:val="decimal"/>
+      <w:isLgl/>
+      <w:lvlText w:val="%1.%2.%3.%4.%5.%6.%7.%8.%9."/>
+      <w:lvlJc w:val="left"/>
+      <w:pPr>
+        <w:ind w:left="4920" w:hanging="1800"/>
+      </w:pPr>
+      <w:rPr>
+        <w:rFonts w:hint="default"/>
+      </w:rPr>
+    </w:lvl>
+  </w:abstractNum>
+  <w:abstractNum w:abstractNumId="4" w15:restartNumberingAfterBreak="0">
     <w:nsid w:val="6862364C"/>
     <w:multiLevelType w:val="hybridMultilevel"/>
     <w:tmpl w:val="1FECE6FA"/>
@@ -1592,12 +3205,18 @@
     </w:lvl>
   </w:abstractNum>
   <w:num w:numId="1">
+    <w:abstractNumId w:val="2"/>
+  </w:num>
+  <w:num w:numId="2">
+    <w:abstractNumId w:val="4"/>
+  </w:num>
+  <w:num w:numId="3">
     <w:abstractNumId w:val="1"/>
   </w:num>
-  <w:num w:numId="2">
-    <w:abstractNumId w:val="2"/>
+  <w:num w:numId="4">
+    <w:abstractNumId w:val="3"/>
   </w:num>
-  <w:num w:numId="3">
+  <w:num w:numId="5">
     <w:abstractNumId w:val="0"/>
   </w:num>
 </w:numbering>
@@ -2002,6 +3621,28 @@
     <w:name w:val="Normal"/>
     <w:qFormat/>
   </w:style>
+  <w:style w:type="paragraph" w:styleId="Heading2">
+    <w:name w:val="heading 2"/>
+    <w:basedOn w:val="Normal"/>
+    <w:next w:val="Normal"/>
+    <w:link w:val="Heading2Char"/>
+    <w:uiPriority w:val="9"/>
+    <w:unhideWhenUsed/>
+    <w:qFormat/>
+    <w:rsid w:val="006A6371"/>
+    <w:pPr>
+      <w:keepNext/>
+      <w:keepLines/>
+      <w:spacing w:before="40" w:after="0"/>
+      <w:outlineLvl w:val="1"/>
+    </w:pPr>
+    <w:rPr>
+      <w:rFonts w:asciiTheme="majorHAnsi" w:eastAsiaTheme="majorEastAsia" w:hAnsiTheme="majorHAnsi" w:cstheme="majorBidi"/>
+      <w:color w:val="2F5496" w:themeColor="accent1" w:themeShade="BF"/>
+      <w:sz w:val="26"/>
+      <w:szCs w:val="26"/>
+    </w:rPr>
+  </w:style>
   <w:style w:type="character" w:default="1" w:styleId="DefaultParagraphFont">
     <w:name w:val="Default Paragraph Font"/>
     <w:uiPriority w:val="1"/>
@@ -2038,6 +3679,49 @@
     <w:pPr>
       <w:ind w:left="720"/>
       <w:contextualSpacing/>
+    </w:pPr>
+  </w:style>
+  <w:style w:type="character" w:customStyle="1" w:styleId="Heading2Char">
+    <w:name w:val="Heading 2 Char"/>
+    <w:basedOn w:val="DefaultParagraphFont"/>
+    <w:link w:val="Heading2"/>
+    <w:uiPriority w:val="9"/>
+    <w:rsid w:val="006A6371"/>
+    <w:rPr>
+      <w:rFonts w:asciiTheme="majorHAnsi" w:eastAsiaTheme="majorEastAsia" w:hAnsiTheme="majorHAnsi" w:cstheme="majorBidi"/>
+      <w:color w:val="2F5496" w:themeColor="accent1" w:themeShade="BF"/>
+      <w:sz w:val="26"/>
+      <w:szCs w:val="26"/>
+    </w:rPr>
+  </w:style>
+  <w:style w:type="character" w:styleId="SubtleReference">
+    <w:name w:val="Subtle Reference"/>
+    <w:basedOn w:val="DefaultParagraphFont"/>
+    <w:uiPriority w:val="31"/>
+    <w:qFormat/>
+    <w:rsid w:val="006A6371"/>
+    <w:rPr>
+      <w:smallCaps/>
+      <w:color w:val="5A5A5A" w:themeColor="text1" w:themeTint="A5"/>
+    </w:rPr>
+  </w:style>
+  <w:style w:type="character" w:styleId="PlaceholderText">
+    <w:name w:val="Placeholder Text"/>
+    <w:basedOn w:val="DefaultParagraphFont"/>
+    <w:uiPriority w:val="99"/>
+    <w:semiHidden/>
+    <w:rsid w:val="00924D45"/>
+    <w:rPr>
+      <w:color w:val="808080"/>
+    </w:rPr>
+  </w:style>
+  <w:style w:type="paragraph" w:styleId="NoSpacing">
+    <w:name w:val="No Spacing"/>
+    <w:uiPriority w:val="1"/>
+    <w:qFormat/>
+    <w:rsid w:val="00924DD9"/>
+    <w:pPr>
+      <w:spacing w:after="0" w:line="240" w:lineRule="auto"/>
     </w:pPr>
   </w:style>
 </w:styles>

</xml_diff>